<commit_message>
Update Rapport Quarto - ARMANET Nathan & NAAJI Dorian.docx
ajout partie IA
</commit_message>
<xml_diff>
--- a/doc/Rapport Quarto - ARMANET Nathan & NAAJI Dorian.docx
+++ b/doc/Rapport Quarto - ARMANET Nathan & NAAJI Dorian.docx
@@ -412,9 +412,9 @@
               </mc:Choice>
               <mc:Fallback>
                 <w:pict>
-                  <v:group id="Groupe 119" o:spid="_x0000_s1026" style="position:absolute;left:0;text-align:left;margin-left:0;margin-top:0;width:539.6pt;height:719.9pt;z-index:-251657216;mso-width-percent:882;mso-height-percent:909;mso-position-horizontal:center;mso-position-horizontal-relative:page;mso-position-vertical:center;mso-position-vertical-relative:page;mso-width-percent:882;mso-height-percent:909" coordsize="68580,92717" o:gfxdata="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">
-                    <v:rect id="Rectangle 120" o:spid="_x0000_s1027" style="position:absolute;top:73152;width:68580;height:1431;visibility:visible;mso-wrap-style:square;v-text-anchor:middle" o:gfxdata="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" fillcolor="#f0a22e [3204]" stroked="f" strokeweight="1pt"/>
-                    <v:rect id="Rectangle 121" o:spid="_x0000_s1028" style="position:absolute;top:74390;width:68580;height:18327;visibility:visible;mso-wrap-style:square;v-text-anchor:bottom" o:gfxdata="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" fillcolor="#a5644e [3205]" stroked="f" strokeweight="1pt">
+                  <v:group id="Groupe 119" o:spid="_x0000_s1026" style="position:absolute;left:0;text-align:left;margin-left:0;margin-top:0;width:539.6pt;height:719.9pt;z-index:-251657216;mso-width-percent:882;mso-height-percent:909;mso-position-horizontal:center;mso-position-horizontal-relative:page;mso-position-vertical:center;mso-position-vertical-relative:page;mso-width-percent:882;mso-height-percent:909" coordsize="68580,92717" o:gfxdata="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">
+                    <v:rect id="Rectangle 120" o:spid="_x0000_s1027" style="position:absolute;top:73152;width:68580;height:1431;visibility:visible;mso-wrap-style:square;v-text-anchor:middle" o:gfxdata="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" fillcolor="#f0a22e [3204]" stroked="f" strokeweight="1pt"/>
+                    <v:rect id="Rectangle 121" o:spid="_x0000_s1028" style="position:absolute;top:74390;width:68580;height:18327;visibility:visible;mso-wrap-style:square;v-text-anchor:bottom" o:gfxdata="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" fillcolor="#a5644e [3205]" stroked="f" strokeweight="1pt">
                       <v:textbox inset="36pt,14.4pt,36pt,36pt">
                         <w:txbxContent>
                           <w:sdt>
@@ -578,7 +578,7 @@
                       <v:stroke joinstyle="miter"/>
                       <v:path gradientshapeok="t" o:connecttype="rect"/>
                     </v:shapetype>
-                    <v:shape id="Zone de texte 122" o:spid="_x0000_s1029" type="#_x0000_t202" style="position:absolute;width:68580;height:73152;visibility:visible;mso-wrap-style:square;v-text-anchor:middle" o:gfxdata="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" filled="f" stroked="f" strokeweight=".5pt">
+                    <v:shape id="Zone de texte 122" o:spid="_x0000_s1029" type="#_x0000_t202" style="position:absolute;width:68580;height:73152;visibility:visible;mso-wrap-style:square;v-text-anchor:middle" o:gfxdata="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" filled="f" stroked="f" strokeweight=".5pt">
                       <v:textbox inset="36pt,36pt,36pt,36pt">
                         <w:txbxContent>
                           <w:sdt>
@@ -706,13 +706,12 @@
               <w:tab w:val="left" w:pos="630"/>
               <w:tab w:val="right" w:leader="dot" w:pos="9062"/>
             </w:tabs>
-            <w:spacing w:before="0" w:after="0" w:line="324" w:lineRule="auto"/>
             <w:rPr>
               <w:rFonts w:asciiTheme="minorHAnsi" w:eastAsiaTheme="minorEastAsia" w:hAnsiTheme="minorHAnsi" w:cstheme="minorBidi"/>
               <w:noProof/>
               <w:color w:val="auto"/>
-              <w:sz w:val="22"/>
-              <w:szCs w:val="22"/>
+              <w:sz w:val="24"/>
+              <w:szCs w:val="24"/>
               <w:lang w:eastAsia="fr-FR"/>
             </w:rPr>
           </w:pPr>
@@ -725,7 +724,7 @@
           <w:r>
             <w:fldChar w:fldCharType="separate"/>
           </w:r>
-          <w:hyperlink w:anchor="_Toc5582895" w:history="1">
+          <w:hyperlink w:anchor="_Toc6088979" w:history="1">
             <w:r>
               <w:rPr>
                 <w:rStyle w:val="Lienhypertexte"/>
@@ -738,8 +737,8 @@
                 <w:rFonts w:asciiTheme="minorHAnsi" w:eastAsiaTheme="minorEastAsia" w:hAnsiTheme="minorHAnsi" w:cstheme="minorBidi"/>
                 <w:noProof/>
                 <w:color w:val="auto"/>
-                <w:sz w:val="22"/>
-                <w:szCs w:val="22"/>
+                <w:sz w:val="24"/>
+                <w:szCs w:val="24"/>
                 <w:lang w:eastAsia="fr-FR"/>
               </w:rPr>
               <w:tab/>
@@ -770,7 +769,7 @@
                 <w:noProof/>
                 <w:webHidden/>
               </w:rPr>
-              <w:instrText xml:space="preserve"> PAGEREF _Toc5582895 \h </w:instrText>
+              <w:instrText xml:space="preserve"> PAGEREF _Toc6088979 \h </w:instrText>
             </w:r>
             <w:r>
               <w:rPr>
@@ -790,7 +789,7 @@
                 <w:noProof/>
                 <w:webHidden/>
               </w:rPr>
-              <w:t>3</w:t>
+              <w:t>4</w:t>
             </w:r>
             <w:r>
               <w:rPr>
@@ -808,17 +807,16 @@
               <w:tab w:val="left" w:pos="1050"/>
               <w:tab w:val="right" w:leader="dot" w:pos="9062"/>
             </w:tabs>
-            <w:spacing w:before="0" w:after="0" w:line="324" w:lineRule="auto"/>
             <w:rPr>
               <w:rFonts w:asciiTheme="minorHAnsi" w:eastAsiaTheme="minorEastAsia" w:hAnsiTheme="minorHAnsi" w:cstheme="minorBidi"/>
               <w:noProof/>
               <w:color w:val="auto"/>
-              <w:sz w:val="22"/>
-              <w:szCs w:val="22"/>
+              <w:sz w:val="24"/>
+              <w:szCs w:val="24"/>
               <w:lang w:eastAsia="fr-FR"/>
             </w:rPr>
           </w:pPr>
-          <w:hyperlink w:anchor="_Toc5582896" w:history="1">
+          <w:hyperlink w:anchor="_Toc6088980" w:history="1">
             <w:r>
               <w:rPr>
                 <w:rStyle w:val="Lienhypertexte"/>
@@ -831,8 +829,8 @@
                 <w:rFonts w:asciiTheme="minorHAnsi" w:eastAsiaTheme="minorEastAsia" w:hAnsiTheme="minorHAnsi" w:cstheme="minorBidi"/>
                 <w:noProof/>
                 <w:color w:val="auto"/>
-                <w:sz w:val="22"/>
-                <w:szCs w:val="22"/>
+                <w:sz w:val="24"/>
+                <w:szCs w:val="24"/>
                 <w:lang w:eastAsia="fr-FR"/>
               </w:rPr>
               <w:tab/>
@@ -863,7 +861,7 @@
                 <w:noProof/>
                 <w:webHidden/>
               </w:rPr>
-              <w:instrText xml:space="preserve"> PAGEREF _Toc5582896 \h </w:instrText>
+              <w:instrText xml:space="preserve"> PAGEREF _Toc6088980 \h </w:instrText>
             </w:r>
             <w:r>
               <w:rPr>
@@ -883,7 +881,7 @@
                 <w:noProof/>
                 <w:webHidden/>
               </w:rPr>
-              <w:t>3</w:t>
+              <w:t>4</w:t>
             </w:r>
             <w:r>
               <w:rPr>
@@ -901,17 +899,16 @@
               <w:tab w:val="left" w:pos="1050"/>
               <w:tab w:val="right" w:leader="dot" w:pos="9062"/>
             </w:tabs>
-            <w:spacing w:before="0" w:after="0" w:line="324" w:lineRule="auto"/>
             <w:rPr>
               <w:rFonts w:asciiTheme="minorHAnsi" w:eastAsiaTheme="minorEastAsia" w:hAnsiTheme="minorHAnsi" w:cstheme="minorBidi"/>
               <w:noProof/>
               <w:color w:val="auto"/>
-              <w:sz w:val="22"/>
-              <w:szCs w:val="22"/>
+              <w:sz w:val="24"/>
+              <w:szCs w:val="24"/>
               <w:lang w:eastAsia="fr-FR"/>
             </w:rPr>
           </w:pPr>
-          <w:hyperlink w:anchor="_Toc5582897" w:history="1">
+          <w:hyperlink w:anchor="_Toc6088981" w:history="1">
             <w:r>
               <w:rPr>
                 <w:rStyle w:val="Lienhypertexte"/>
@@ -924,8 +921,8 @@
                 <w:rFonts w:asciiTheme="minorHAnsi" w:eastAsiaTheme="minorEastAsia" w:hAnsiTheme="minorHAnsi" w:cstheme="minorBidi"/>
                 <w:noProof/>
                 <w:color w:val="auto"/>
-                <w:sz w:val="22"/>
-                <w:szCs w:val="22"/>
+                <w:sz w:val="24"/>
+                <w:szCs w:val="24"/>
                 <w:lang w:eastAsia="fr-FR"/>
               </w:rPr>
               <w:tab/>
@@ -956,7 +953,7 @@
                 <w:noProof/>
                 <w:webHidden/>
               </w:rPr>
-              <w:instrText xml:space="preserve"> PAGEREF _Toc5582897 \h </w:instrText>
+              <w:instrText xml:space="preserve"> PAGEREF _Toc6088981 \h </w:instrText>
             </w:r>
             <w:r>
               <w:rPr>
@@ -976,7 +973,7 @@
                 <w:noProof/>
                 <w:webHidden/>
               </w:rPr>
-              <w:t>3</w:t>
+              <w:t>4</w:t>
             </w:r>
             <w:r>
               <w:rPr>
@@ -994,17 +991,14 @@
               <w:tab w:val="left" w:pos="1260"/>
               <w:tab w:val="right" w:leader="dot" w:pos="9062"/>
             </w:tabs>
-            <w:spacing w:before="0" w:after="0" w:line="324" w:lineRule="auto"/>
             <w:rPr>
               <w:rFonts w:asciiTheme="minorHAnsi" w:eastAsiaTheme="minorEastAsia" w:hAnsiTheme="minorHAnsi" w:cstheme="minorBidi"/>
               <w:noProof/>
               <w:color w:val="auto"/>
-              <w:sz w:val="22"/>
-              <w:szCs w:val="22"/>
               <w:lang w:eastAsia="fr-FR"/>
             </w:rPr>
           </w:pPr>
-          <w:hyperlink w:anchor="_Toc5582898" w:history="1">
+          <w:hyperlink w:anchor="_Toc6088982" w:history="1">
             <w:r>
               <w:rPr>
                 <w:rStyle w:val="Lienhypertexte"/>
@@ -1017,8 +1011,6 @@
                 <w:rFonts w:asciiTheme="minorHAnsi" w:eastAsiaTheme="minorEastAsia" w:hAnsiTheme="minorHAnsi" w:cstheme="minorBidi"/>
                 <w:noProof/>
                 <w:color w:val="auto"/>
-                <w:sz w:val="22"/>
-                <w:szCs w:val="22"/>
                 <w:lang w:eastAsia="fr-FR"/>
               </w:rPr>
               <w:tab/>
@@ -1049,7 +1041,7 @@
                 <w:noProof/>
                 <w:webHidden/>
               </w:rPr>
-              <w:instrText xml:space="preserve"> PAGEREF _Toc5582898 \h </w:instrText>
+              <w:instrText xml:space="preserve"> PAGEREF _Toc6088982 \h </w:instrText>
             </w:r>
             <w:r>
               <w:rPr>
@@ -1069,7 +1061,7 @@
                 <w:noProof/>
                 <w:webHidden/>
               </w:rPr>
-              <w:t>3</w:t>
+              <w:t>4</w:t>
             </w:r>
             <w:r>
               <w:rPr>
@@ -1087,17 +1079,14 @@
               <w:tab w:val="left" w:pos="1260"/>
               <w:tab w:val="right" w:leader="dot" w:pos="9062"/>
             </w:tabs>
-            <w:spacing w:before="0" w:after="0" w:line="324" w:lineRule="auto"/>
             <w:rPr>
               <w:rFonts w:asciiTheme="minorHAnsi" w:eastAsiaTheme="minorEastAsia" w:hAnsiTheme="minorHAnsi" w:cstheme="minorBidi"/>
               <w:noProof/>
               <w:color w:val="auto"/>
-              <w:sz w:val="22"/>
-              <w:szCs w:val="22"/>
               <w:lang w:eastAsia="fr-FR"/>
             </w:rPr>
           </w:pPr>
-          <w:hyperlink w:anchor="_Toc5582899" w:history="1">
+          <w:hyperlink w:anchor="_Toc6088983" w:history="1">
             <w:r>
               <w:rPr>
                 <w:rStyle w:val="Lienhypertexte"/>
@@ -1110,8 +1099,6 @@
                 <w:rFonts w:asciiTheme="minorHAnsi" w:eastAsiaTheme="minorEastAsia" w:hAnsiTheme="minorHAnsi" w:cstheme="minorBidi"/>
                 <w:noProof/>
                 <w:color w:val="auto"/>
-                <w:sz w:val="22"/>
-                <w:szCs w:val="22"/>
                 <w:lang w:eastAsia="fr-FR"/>
               </w:rPr>
               <w:tab/>
@@ -1142,7 +1129,7 @@
                 <w:noProof/>
                 <w:webHidden/>
               </w:rPr>
-              <w:instrText xml:space="preserve"> PAGEREF _Toc5582899 \h </w:instrText>
+              <w:instrText xml:space="preserve"> PAGEREF _Toc6088983 \h </w:instrText>
             </w:r>
             <w:r>
               <w:rPr>
@@ -1162,7 +1149,7 @@
                 <w:noProof/>
                 <w:webHidden/>
               </w:rPr>
-              <w:t>3</w:t>
+              <w:t>7</w:t>
             </w:r>
             <w:r>
               <w:rPr>
@@ -1180,17 +1167,16 @@
               <w:tab w:val="left" w:pos="630"/>
               <w:tab w:val="right" w:leader="dot" w:pos="9062"/>
             </w:tabs>
-            <w:spacing w:before="0" w:after="0" w:line="324" w:lineRule="auto"/>
             <w:rPr>
               <w:rFonts w:asciiTheme="minorHAnsi" w:eastAsiaTheme="minorEastAsia" w:hAnsiTheme="minorHAnsi" w:cstheme="minorBidi"/>
               <w:noProof/>
               <w:color w:val="auto"/>
-              <w:sz w:val="22"/>
-              <w:szCs w:val="22"/>
+              <w:sz w:val="24"/>
+              <w:szCs w:val="24"/>
               <w:lang w:eastAsia="fr-FR"/>
             </w:rPr>
           </w:pPr>
-          <w:hyperlink w:anchor="_Toc5582900" w:history="1">
+          <w:hyperlink w:anchor="_Toc6088984" w:history="1">
             <w:r>
               <w:rPr>
                 <w:rStyle w:val="Lienhypertexte"/>
@@ -1203,8 +1189,8 @@
                 <w:rFonts w:asciiTheme="minorHAnsi" w:eastAsiaTheme="minorEastAsia" w:hAnsiTheme="minorHAnsi" w:cstheme="minorBidi"/>
                 <w:noProof/>
                 <w:color w:val="auto"/>
-                <w:sz w:val="22"/>
-                <w:szCs w:val="22"/>
+                <w:sz w:val="24"/>
+                <w:szCs w:val="24"/>
                 <w:lang w:eastAsia="fr-FR"/>
               </w:rPr>
               <w:tab/>
@@ -1235,7 +1221,7 @@
                 <w:noProof/>
                 <w:webHidden/>
               </w:rPr>
-              <w:instrText xml:space="preserve"> PAGEREF _Toc5582900 \h </w:instrText>
+              <w:instrText xml:space="preserve"> PAGEREF _Toc6088984 \h </w:instrText>
             </w:r>
             <w:r>
               <w:rPr>
@@ -1255,7 +1241,7 @@
                 <w:noProof/>
                 <w:webHidden/>
               </w:rPr>
-              <w:t>3</w:t>
+              <w:t>9</w:t>
             </w:r>
             <w:r>
               <w:rPr>
@@ -1273,17 +1259,16 @@
               <w:tab w:val="left" w:pos="1050"/>
               <w:tab w:val="right" w:leader="dot" w:pos="9062"/>
             </w:tabs>
-            <w:spacing w:before="0" w:after="0" w:line="324" w:lineRule="auto"/>
             <w:rPr>
               <w:rFonts w:asciiTheme="minorHAnsi" w:eastAsiaTheme="minorEastAsia" w:hAnsiTheme="minorHAnsi" w:cstheme="minorBidi"/>
               <w:noProof/>
               <w:color w:val="auto"/>
-              <w:sz w:val="22"/>
-              <w:szCs w:val="22"/>
+              <w:sz w:val="24"/>
+              <w:szCs w:val="24"/>
               <w:lang w:eastAsia="fr-FR"/>
             </w:rPr>
           </w:pPr>
-          <w:hyperlink w:anchor="_Toc5582901" w:history="1">
+          <w:hyperlink w:anchor="_Toc6088985" w:history="1">
             <w:r>
               <w:rPr>
                 <w:rStyle w:val="Lienhypertexte"/>
@@ -1296,8 +1281,8 @@
                 <w:rFonts w:asciiTheme="minorHAnsi" w:eastAsiaTheme="minorEastAsia" w:hAnsiTheme="minorHAnsi" w:cstheme="minorBidi"/>
                 <w:noProof/>
                 <w:color w:val="auto"/>
-                <w:sz w:val="22"/>
-                <w:szCs w:val="22"/>
+                <w:sz w:val="24"/>
+                <w:szCs w:val="24"/>
                 <w:lang w:eastAsia="fr-FR"/>
               </w:rPr>
               <w:tab/>
@@ -1328,7 +1313,7 @@
                 <w:noProof/>
                 <w:webHidden/>
               </w:rPr>
-              <w:instrText xml:space="preserve"> PAGEREF _Toc5582901 \h </w:instrText>
+              <w:instrText xml:space="preserve"> PAGEREF _Toc6088985 \h </w:instrText>
             </w:r>
             <w:r>
               <w:rPr>
@@ -1348,7 +1333,7 @@
                 <w:noProof/>
                 <w:webHidden/>
               </w:rPr>
-              <w:t>3</w:t>
+              <w:t>9</w:t>
             </w:r>
             <w:r>
               <w:rPr>
@@ -1366,17 +1351,16 @@
               <w:tab w:val="left" w:pos="1050"/>
               <w:tab w:val="right" w:leader="dot" w:pos="9062"/>
             </w:tabs>
-            <w:spacing w:before="0" w:after="0" w:line="324" w:lineRule="auto"/>
             <w:rPr>
               <w:rFonts w:asciiTheme="minorHAnsi" w:eastAsiaTheme="minorEastAsia" w:hAnsiTheme="minorHAnsi" w:cstheme="minorBidi"/>
               <w:noProof/>
               <w:color w:val="auto"/>
-              <w:sz w:val="22"/>
-              <w:szCs w:val="22"/>
+              <w:sz w:val="24"/>
+              <w:szCs w:val="24"/>
               <w:lang w:eastAsia="fr-FR"/>
             </w:rPr>
           </w:pPr>
-          <w:hyperlink w:anchor="_Toc5582902" w:history="1">
+          <w:hyperlink w:anchor="_Toc6088986" w:history="1">
             <w:r>
               <w:rPr>
                 <w:rStyle w:val="Lienhypertexte"/>
@@ -1389,8 +1373,8 @@
                 <w:rFonts w:asciiTheme="minorHAnsi" w:eastAsiaTheme="minorEastAsia" w:hAnsiTheme="minorHAnsi" w:cstheme="minorBidi"/>
                 <w:noProof/>
                 <w:color w:val="auto"/>
-                <w:sz w:val="22"/>
-                <w:szCs w:val="22"/>
+                <w:sz w:val="24"/>
+                <w:szCs w:val="24"/>
                 <w:lang w:eastAsia="fr-FR"/>
               </w:rPr>
               <w:tab/>
@@ -1421,7 +1405,7 @@
                 <w:noProof/>
                 <w:webHidden/>
               </w:rPr>
-              <w:instrText xml:space="preserve"> PAGEREF _Toc5582902 \h </w:instrText>
+              <w:instrText xml:space="preserve"> PAGEREF _Toc6088986 \h </w:instrText>
             </w:r>
             <w:r>
               <w:rPr>
@@ -1441,7 +1425,7 @@
                 <w:noProof/>
                 <w:webHidden/>
               </w:rPr>
-              <w:t>3</w:t>
+              <w:t>9</w:t>
             </w:r>
             <w:r>
               <w:rPr>
@@ -1459,17 +1443,16 @@
               <w:tab w:val="left" w:pos="1050"/>
               <w:tab w:val="right" w:leader="dot" w:pos="9062"/>
             </w:tabs>
-            <w:spacing w:before="0" w:after="0" w:line="324" w:lineRule="auto"/>
             <w:rPr>
               <w:rFonts w:asciiTheme="minorHAnsi" w:eastAsiaTheme="minorEastAsia" w:hAnsiTheme="minorHAnsi" w:cstheme="minorBidi"/>
               <w:noProof/>
               <w:color w:val="auto"/>
-              <w:sz w:val="22"/>
-              <w:szCs w:val="22"/>
+              <w:sz w:val="24"/>
+              <w:szCs w:val="24"/>
               <w:lang w:eastAsia="fr-FR"/>
             </w:rPr>
           </w:pPr>
-          <w:hyperlink w:anchor="_Toc5582903" w:history="1">
+          <w:hyperlink w:anchor="_Toc6088987" w:history="1">
             <w:r>
               <w:rPr>
                 <w:rStyle w:val="Lienhypertexte"/>
@@ -1482,8 +1465,8 @@
                 <w:rFonts w:asciiTheme="minorHAnsi" w:eastAsiaTheme="minorEastAsia" w:hAnsiTheme="minorHAnsi" w:cstheme="minorBidi"/>
                 <w:noProof/>
                 <w:color w:val="auto"/>
-                <w:sz w:val="22"/>
-                <w:szCs w:val="22"/>
+                <w:sz w:val="24"/>
+                <w:szCs w:val="24"/>
                 <w:lang w:eastAsia="fr-FR"/>
               </w:rPr>
               <w:tab/>
@@ -1514,7 +1497,7 @@
                 <w:noProof/>
                 <w:webHidden/>
               </w:rPr>
-              <w:instrText xml:space="preserve"> PAGEREF _Toc5582903 \h </w:instrText>
+              <w:instrText xml:space="preserve"> PAGEREF _Toc6088987 \h </w:instrText>
             </w:r>
             <w:r>
               <w:rPr>
@@ -1534,7 +1517,7 @@
                 <w:noProof/>
                 <w:webHidden/>
               </w:rPr>
-              <w:t>3</w:t>
+              <w:t>9</w:t>
             </w:r>
             <w:r>
               <w:rPr>
@@ -1552,17 +1535,16 @@
               <w:tab w:val="left" w:pos="630"/>
               <w:tab w:val="right" w:leader="dot" w:pos="9062"/>
             </w:tabs>
-            <w:spacing w:before="0" w:after="0" w:line="324" w:lineRule="auto"/>
             <w:rPr>
               <w:rFonts w:asciiTheme="minorHAnsi" w:eastAsiaTheme="minorEastAsia" w:hAnsiTheme="minorHAnsi" w:cstheme="minorBidi"/>
               <w:noProof/>
               <w:color w:val="auto"/>
-              <w:sz w:val="22"/>
-              <w:szCs w:val="22"/>
+              <w:sz w:val="24"/>
+              <w:szCs w:val="24"/>
               <w:lang w:eastAsia="fr-FR"/>
             </w:rPr>
           </w:pPr>
-          <w:hyperlink w:anchor="_Toc5582904" w:history="1">
+          <w:hyperlink w:anchor="_Toc6088988" w:history="1">
             <w:r>
               <w:rPr>
                 <w:rStyle w:val="Lienhypertexte"/>
@@ -1575,8 +1557,8 @@
                 <w:rFonts w:asciiTheme="minorHAnsi" w:eastAsiaTheme="minorEastAsia" w:hAnsiTheme="minorHAnsi" w:cstheme="minorBidi"/>
                 <w:noProof/>
                 <w:color w:val="auto"/>
-                <w:sz w:val="22"/>
-                <w:szCs w:val="22"/>
+                <w:sz w:val="24"/>
+                <w:szCs w:val="24"/>
                 <w:lang w:eastAsia="fr-FR"/>
               </w:rPr>
               <w:tab/>
@@ -1607,7 +1589,7 @@
                 <w:noProof/>
                 <w:webHidden/>
               </w:rPr>
-              <w:instrText xml:space="preserve"> PAGEREF _Toc5582904 \h </w:instrText>
+              <w:instrText xml:space="preserve"> PAGEREF _Toc6088988 \h </w:instrText>
             </w:r>
             <w:r>
               <w:rPr>
@@ -1627,7 +1609,7 @@
                 <w:noProof/>
                 <w:webHidden/>
               </w:rPr>
-              <w:t>4</w:t>
+              <w:t>10</w:t>
             </w:r>
             <w:r>
               <w:rPr>
@@ -1645,17 +1627,16 @@
               <w:tab w:val="left" w:pos="1050"/>
               <w:tab w:val="right" w:leader="dot" w:pos="9062"/>
             </w:tabs>
-            <w:spacing w:before="0" w:after="0" w:line="324" w:lineRule="auto"/>
             <w:rPr>
               <w:rFonts w:asciiTheme="minorHAnsi" w:eastAsiaTheme="minorEastAsia" w:hAnsiTheme="minorHAnsi" w:cstheme="minorBidi"/>
               <w:noProof/>
               <w:color w:val="auto"/>
-              <w:sz w:val="22"/>
-              <w:szCs w:val="22"/>
+              <w:sz w:val="24"/>
+              <w:szCs w:val="24"/>
               <w:lang w:eastAsia="fr-FR"/>
             </w:rPr>
           </w:pPr>
-          <w:hyperlink w:anchor="_Toc5582905" w:history="1">
+          <w:hyperlink w:anchor="_Toc6088989" w:history="1">
             <w:r>
               <w:rPr>
                 <w:rStyle w:val="Lienhypertexte"/>
@@ -1668,8 +1649,8 @@
                 <w:rFonts w:asciiTheme="minorHAnsi" w:eastAsiaTheme="minorEastAsia" w:hAnsiTheme="minorHAnsi" w:cstheme="minorBidi"/>
                 <w:noProof/>
                 <w:color w:val="auto"/>
-                <w:sz w:val="22"/>
-                <w:szCs w:val="22"/>
+                <w:sz w:val="24"/>
+                <w:szCs w:val="24"/>
                 <w:lang w:eastAsia="fr-FR"/>
               </w:rPr>
               <w:tab/>
@@ -1700,7 +1681,7 @@
                 <w:noProof/>
                 <w:webHidden/>
               </w:rPr>
-              <w:instrText xml:space="preserve"> PAGEREF _Toc5582905 \h </w:instrText>
+              <w:instrText xml:space="preserve"> PAGEREF _Toc6088989 \h </w:instrText>
             </w:r>
             <w:r>
               <w:rPr>
@@ -1720,7 +1701,7 @@
                 <w:noProof/>
                 <w:webHidden/>
               </w:rPr>
-              <w:t>4</w:t>
+              <w:t>10</w:t>
             </w:r>
             <w:r>
               <w:rPr>
@@ -1738,17 +1719,16 @@
               <w:tab w:val="left" w:pos="1050"/>
               <w:tab w:val="right" w:leader="dot" w:pos="9062"/>
             </w:tabs>
-            <w:spacing w:before="0" w:after="0" w:line="324" w:lineRule="auto"/>
             <w:rPr>
               <w:rFonts w:asciiTheme="minorHAnsi" w:eastAsiaTheme="minorEastAsia" w:hAnsiTheme="minorHAnsi" w:cstheme="minorBidi"/>
               <w:noProof/>
               <w:color w:val="auto"/>
-              <w:sz w:val="22"/>
-              <w:szCs w:val="22"/>
+              <w:sz w:val="24"/>
+              <w:szCs w:val="24"/>
               <w:lang w:eastAsia="fr-FR"/>
             </w:rPr>
           </w:pPr>
-          <w:hyperlink w:anchor="_Toc5582906" w:history="1">
+          <w:hyperlink w:anchor="_Toc6088990" w:history="1">
             <w:r>
               <w:rPr>
                 <w:rStyle w:val="Lienhypertexte"/>
@@ -1761,8 +1741,8 @@
                 <w:rFonts w:asciiTheme="minorHAnsi" w:eastAsiaTheme="minorEastAsia" w:hAnsiTheme="minorHAnsi" w:cstheme="minorBidi"/>
                 <w:noProof/>
                 <w:color w:val="auto"/>
-                <w:sz w:val="22"/>
-                <w:szCs w:val="22"/>
+                <w:sz w:val="24"/>
+                <w:szCs w:val="24"/>
                 <w:lang w:eastAsia="fr-FR"/>
               </w:rPr>
               <w:tab/>
@@ -1793,7 +1773,7 @@
                 <w:noProof/>
                 <w:webHidden/>
               </w:rPr>
-              <w:instrText xml:space="preserve"> PAGEREF _Toc5582906 \h </w:instrText>
+              <w:instrText xml:space="preserve"> PAGEREF _Toc6088990 \h </w:instrText>
             </w:r>
             <w:r>
               <w:rPr>
@@ -1813,7 +1793,7 @@
                 <w:noProof/>
                 <w:webHidden/>
               </w:rPr>
-              <w:t>4</w:t>
+              <w:t>10</w:t>
             </w:r>
             <w:r>
               <w:rPr>
@@ -1831,17 +1811,16 @@
               <w:tab w:val="left" w:pos="630"/>
               <w:tab w:val="right" w:leader="dot" w:pos="9062"/>
             </w:tabs>
-            <w:spacing w:before="0" w:after="0" w:line="324" w:lineRule="auto"/>
             <w:rPr>
               <w:rFonts w:asciiTheme="minorHAnsi" w:eastAsiaTheme="minorEastAsia" w:hAnsiTheme="minorHAnsi" w:cstheme="minorBidi"/>
               <w:noProof/>
               <w:color w:val="auto"/>
-              <w:sz w:val="22"/>
-              <w:szCs w:val="22"/>
+              <w:sz w:val="24"/>
+              <w:szCs w:val="24"/>
               <w:lang w:eastAsia="fr-FR"/>
             </w:rPr>
           </w:pPr>
-          <w:hyperlink w:anchor="_Toc5582907" w:history="1">
+          <w:hyperlink w:anchor="_Toc6088991" w:history="1">
             <w:r>
               <w:rPr>
                 <w:rStyle w:val="Lienhypertexte"/>
@@ -1854,8 +1833,8 @@
                 <w:rFonts w:asciiTheme="minorHAnsi" w:eastAsiaTheme="minorEastAsia" w:hAnsiTheme="minorHAnsi" w:cstheme="minorBidi"/>
                 <w:noProof/>
                 <w:color w:val="auto"/>
-                <w:sz w:val="22"/>
-                <w:szCs w:val="22"/>
+                <w:sz w:val="24"/>
+                <w:szCs w:val="24"/>
                 <w:lang w:eastAsia="fr-FR"/>
               </w:rPr>
               <w:tab/>
@@ -1886,7 +1865,7 @@
                 <w:noProof/>
                 <w:webHidden/>
               </w:rPr>
-              <w:instrText xml:space="preserve"> PAGEREF _Toc5582907 \h </w:instrText>
+              <w:instrText xml:space="preserve"> PAGEREF _Toc6088991 \h </w:instrText>
             </w:r>
             <w:r>
               <w:rPr>
@@ -1906,7 +1885,7 @@
                 <w:noProof/>
                 <w:webHidden/>
               </w:rPr>
-              <w:t>4</w:t>
+              <w:t>10</w:t>
             </w:r>
             <w:r>
               <w:rPr>
@@ -1924,17 +1903,16 @@
               <w:tab w:val="left" w:pos="1050"/>
               <w:tab w:val="right" w:leader="dot" w:pos="9062"/>
             </w:tabs>
-            <w:spacing w:before="0" w:after="0" w:line="324" w:lineRule="auto"/>
             <w:rPr>
               <w:rFonts w:asciiTheme="minorHAnsi" w:eastAsiaTheme="minorEastAsia" w:hAnsiTheme="minorHAnsi" w:cstheme="minorBidi"/>
               <w:noProof/>
               <w:color w:val="auto"/>
-              <w:sz w:val="22"/>
-              <w:szCs w:val="22"/>
+              <w:sz w:val="24"/>
+              <w:szCs w:val="24"/>
               <w:lang w:eastAsia="fr-FR"/>
             </w:rPr>
           </w:pPr>
-          <w:hyperlink w:anchor="_Toc5582908" w:history="1">
+          <w:hyperlink w:anchor="_Toc6088992" w:history="1">
             <w:r>
               <w:rPr>
                 <w:rStyle w:val="Lienhypertexte"/>
@@ -1947,8 +1925,8 @@
                 <w:rFonts w:asciiTheme="minorHAnsi" w:eastAsiaTheme="minorEastAsia" w:hAnsiTheme="minorHAnsi" w:cstheme="minorBidi"/>
                 <w:noProof/>
                 <w:color w:val="auto"/>
-                <w:sz w:val="22"/>
-                <w:szCs w:val="22"/>
+                <w:sz w:val="24"/>
+                <w:szCs w:val="24"/>
                 <w:lang w:eastAsia="fr-FR"/>
               </w:rPr>
               <w:tab/>
@@ -1979,7 +1957,7 @@
                 <w:noProof/>
                 <w:webHidden/>
               </w:rPr>
-              <w:instrText xml:space="preserve"> PAGEREF _Toc5582908 \h </w:instrText>
+              <w:instrText xml:space="preserve"> PAGEREF _Toc6088992 \h </w:instrText>
             </w:r>
             <w:r>
               <w:rPr>
@@ -1999,7 +1977,356 @@
                 <w:noProof/>
                 <w:webHidden/>
               </w:rPr>
-              <w:t>4</w:t>
+              <w:t>10</w:t>
+            </w:r>
+            <w:r>
+              <w:rPr>
+                <w:noProof/>
+                <w:webHidden/>
+              </w:rPr>
+              <w:fldChar w:fldCharType="end"/>
+            </w:r>
+          </w:hyperlink>
+        </w:p>
+        <w:p>
+          <w:pPr>
+            <w:pStyle w:val="TM2"/>
+            <w:tabs>
+              <w:tab w:val="right" w:leader="dot" w:pos="9062"/>
+            </w:tabs>
+            <w:rPr>
+              <w:rFonts w:asciiTheme="minorHAnsi" w:eastAsiaTheme="minorEastAsia" w:hAnsiTheme="minorHAnsi" w:cstheme="minorBidi"/>
+              <w:noProof/>
+              <w:color w:val="auto"/>
+              <w:sz w:val="24"/>
+              <w:szCs w:val="24"/>
+              <w:lang w:eastAsia="fr-FR"/>
+            </w:rPr>
+          </w:pPr>
+          <w:hyperlink w:anchor="_Toc6088993" w:history="1">
+            <w:r>
+              <w:rPr>
+                <w:rStyle w:val="Lienhypertexte"/>
+                <w:noProof/>
+              </w:rPr>
+              <w:t>Conditions de victoire</w:t>
+            </w:r>
+            <w:r>
+              <w:rPr>
+                <w:noProof/>
+                <w:webHidden/>
+              </w:rPr>
+              <w:tab/>
+            </w:r>
+            <w:r>
+              <w:rPr>
+                <w:noProof/>
+                <w:webHidden/>
+              </w:rPr>
+              <w:fldChar w:fldCharType="begin"/>
+            </w:r>
+            <w:r>
+              <w:rPr>
+                <w:noProof/>
+                <w:webHidden/>
+              </w:rPr>
+              <w:instrText xml:space="preserve"> PAGEREF _Toc6088993 \h </w:instrText>
+            </w:r>
+            <w:r>
+              <w:rPr>
+                <w:noProof/>
+                <w:webHidden/>
+              </w:rPr>
+            </w:r>
+            <w:r>
+              <w:rPr>
+                <w:noProof/>
+                <w:webHidden/>
+              </w:rPr>
+              <w:fldChar w:fldCharType="separate"/>
+            </w:r>
+            <w:r>
+              <w:rPr>
+                <w:noProof/>
+                <w:webHidden/>
+              </w:rPr>
+              <w:t>10</w:t>
+            </w:r>
+            <w:r>
+              <w:rPr>
+                <w:noProof/>
+                <w:webHidden/>
+              </w:rPr>
+              <w:fldChar w:fldCharType="end"/>
+            </w:r>
+          </w:hyperlink>
+        </w:p>
+        <w:p>
+          <w:pPr>
+            <w:pStyle w:val="TM1"/>
+            <w:tabs>
+              <w:tab w:val="left" w:pos="630"/>
+              <w:tab w:val="right" w:leader="dot" w:pos="9062"/>
+            </w:tabs>
+            <w:rPr>
+              <w:rFonts w:asciiTheme="minorHAnsi" w:eastAsiaTheme="minorEastAsia" w:hAnsiTheme="minorHAnsi" w:cstheme="minorBidi"/>
+              <w:noProof/>
+              <w:color w:val="auto"/>
+              <w:sz w:val="24"/>
+              <w:szCs w:val="24"/>
+              <w:lang w:eastAsia="fr-FR"/>
+            </w:rPr>
+          </w:pPr>
+          <w:hyperlink w:anchor="_Toc6088994" w:history="1">
+            <w:r>
+              <w:rPr>
+                <w:rStyle w:val="Lienhypertexte"/>
+                <w:noProof/>
+              </w:rPr>
+              <w:t>5.</w:t>
+            </w:r>
+            <w:r>
+              <w:rPr>
+                <w:rFonts w:asciiTheme="minorHAnsi" w:eastAsiaTheme="minorEastAsia" w:hAnsiTheme="minorHAnsi" w:cstheme="minorBidi"/>
+                <w:noProof/>
+                <w:color w:val="auto"/>
+                <w:sz w:val="24"/>
+                <w:szCs w:val="24"/>
+                <w:lang w:eastAsia="fr-FR"/>
+              </w:rPr>
+              <w:tab/>
+            </w:r>
+            <w:r>
+              <w:rPr>
+                <w:rStyle w:val="Lienhypertexte"/>
+                <w:noProof/>
+              </w:rPr>
+              <w:t>Documentation d’utilisation</w:t>
+            </w:r>
+            <w:r>
+              <w:rPr>
+                <w:noProof/>
+                <w:webHidden/>
+              </w:rPr>
+              <w:tab/>
+            </w:r>
+            <w:r>
+              <w:rPr>
+                <w:noProof/>
+                <w:webHidden/>
+              </w:rPr>
+              <w:fldChar w:fldCharType="begin"/>
+            </w:r>
+            <w:r>
+              <w:rPr>
+                <w:noProof/>
+                <w:webHidden/>
+              </w:rPr>
+              <w:instrText xml:space="preserve"> PAGEREF _Toc6088994 \h </w:instrText>
+            </w:r>
+            <w:r>
+              <w:rPr>
+                <w:noProof/>
+                <w:webHidden/>
+              </w:rPr>
+            </w:r>
+            <w:r>
+              <w:rPr>
+                <w:noProof/>
+                <w:webHidden/>
+              </w:rPr>
+              <w:fldChar w:fldCharType="separate"/>
+            </w:r>
+            <w:r>
+              <w:rPr>
+                <w:noProof/>
+                <w:webHidden/>
+              </w:rPr>
+              <w:t>10</w:t>
+            </w:r>
+            <w:r>
+              <w:rPr>
+                <w:noProof/>
+                <w:webHidden/>
+              </w:rPr>
+              <w:fldChar w:fldCharType="end"/>
+            </w:r>
+          </w:hyperlink>
+        </w:p>
+        <w:p>
+          <w:pPr>
+            <w:pStyle w:val="TM1"/>
+            <w:tabs>
+              <w:tab w:val="left" w:pos="630"/>
+              <w:tab w:val="right" w:leader="dot" w:pos="9062"/>
+            </w:tabs>
+            <w:rPr>
+              <w:rFonts w:asciiTheme="minorHAnsi" w:eastAsiaTheme="minorEastAsia" w:hAnsiTheme="minorHAnsi" w:cstheme="minorBidi"/>
+              <w:noProof/>
+              <w:color w:val="auto"/>
+              <w:sz w:val="24"/>
+              <w:szCs w:val="24"/>
+              <w:lang w:eastAsia="fr-FR"/>
+            </w:rPr>
+          </w:pPr>
+          <w:hyperlink w:anchor="_Toc6088995" w:history="1">
+            <w:r>
+              <w:rPr>
+                <w:rStyle w:val="Lienhypertexte"/>
+                <w:noProof/>
+              </w:rPr>
+              <w:t>6.</w:t>
+            </w:r>
+            <w:r>
+              <w:rPr>
+                <w:rFonts w:asciiTheme="minorHAnsi" w:eastAsiaTheme="minorEastAsia" w:hAnsiTheme="minorHAnsi" w:cstheme="minorBidi"/>
+                <w:noProof/>
+                <w:color w:val="auto"/>
+                <w:sz w:val="24"/>
+                <w:szCs w:val="24"/>
+                <w:lang w:eastAsia="fr-FR"/>
+              </w:rPr>
+              <w:tab/>
+            </w:r>
+            <w:r>
+              <w:rPr>
+                <w:rStyle w:val="Lienhypertexte"/>
+                <w:noProof/>
+              </w:rPr>
+              <w:t>Instructions de compilation</w:t>
+            </w:r>
+            <w:r>
+              <w:rPr>
+                <w:noProof/>
+                <w:webHidden/>
+              </w:rPr>
+              <w:tab/>
+            </w:r>
+            <w:r>
+              <w:rPr>
+                <w:noProof/>
+                <w:webHidden/>
+              </w:rPr>
+              <w:fldChar w:fldCharType="begin"/>
+            </w:r>
+            <w:r>
+              <w:rPr>
+                <w:noProof/>
+                <w:webHidden/>
+              </w:rPr>
+              <w:instrText xml:space="preserve"> PAGEREF _Toc6088995 \h </w:instrText>
+            </w:r>
+            <w:r>
+              <w:rPr>
+                <w:noProof/>
+                <w:webHidden/>
+              </w:rPr>
+            </w:r>
+            <w:r>
+              <w:rPr>
+                <w:noProof/>
+                <w:webHidden/>
+              </w:rPr>
+              <w:fldChar w:fldCharType="separate"/>
+            </w:r>
+            <w:r>
+              <w:rPr>
+                <w:noProof/>
+                <w:webHidden/>
+              </w:rPr>
+              <w:t>10</w:t>
+            </w:r>
+            <w:r>
+              <w:rPr>
+                <w:noProof/>
+                <w:webHidden/>
+              </w:rPr>
+              <w:fldChar w:fldCharType="end"/>
+            </w:r>
+          </w:hyperlink>
+        </w:p>
+        <w:p>
+          <w:pPr>
+            <w:pStyle w:val="TM1"/>
+            <w:tabs>
+              <w:tab w:val="left" w:pos="630"/>
+              <w:tab w:val="right" w:leader="dot" w:pos="9062"/>
+            </w:tabs>
+            <w:rPr>
+              <w:rFonts w:asciiTheme="minorHAnsi" w:eastAsiaTheme="minorEastAsia" w:hAnsiTheme="minorHAnsi" w:cstheme="minorBidi"/>
+              <w:noProof/>
+              <w:color w:val="auto"/>
+              <w:sz w:val="24"/>
+              <w:szCs w:val="24"/>
+              <w:lang w:eastAsia="fr-FR"/>
+            </w:rPr>
+          </w:pPr>
+          <w:hyperlink w:anchor="_Toc6088996" w:history="1">
+            <w:r>
+              <w:rPr>
+                <w:rStyle w:val="Lienhypertexte"/>
+                <w:noProof/>
+              </w:rPr>
+              <w:t>7.</w:t>
+            </w:r>
+            <w:r>
+              <w:rPr>
+                <w:rFonts w:asciiTheme="minorHAnsi" w:eastAsiaTheme="minorEastAsia" w:hAnsiTheme="minorHAnsi" w:cstheme="minorBidi"/>
+                <w:noProof/>
+                <w:color w:val="auto"/>
+                <w:sz w:val="24"/>
+                <w:szCs w:val="24"/>
+                <w:lang w:eastAsia="fr-FR"/>
+              </w:rPr>
+              <w:tab/>
+            </w:r>
+            <w:r>
+              <w:rPr>
+                <w:rStyle w:val="Lienhypertexte"/>
+                <w:noProof/>
+              </w:rPr>
+              <w:t>Bonus : Tic-Tac-Toe</w:t>
+            </w:r>
+            <w:r>
+              <w:rPr>
+                <w:noProof/>
+                <w:webHidden/>
+              </w:rPr>
+              <w:tab/>
+            </w:r>
+            <w:r>
+              <w:rPr>
+                <w:noProof/>
+                <w:webHidden/>
+              </w:rPr>
+              <w:fldChar w:fldCharType="begin"/>
+            </w:r>
+            <w:r>
+              <w:rPr>
+                <w:noProof/>
+                <w:webHidden/>
+              </w:rPr>
+              <w:instrText xml:space="preserve"> PAGEREF _Toc6088996 \h </w:instrText>
+            </w:r>
+            <w:r>
+              <w:rPr>
+                <w:noProof/>
+                <w:webHidden/>
+              </w:rPr>
+            </w:r>
+            <w:r>
+              <w:rPr>
+                <w:noProof/>
+                <w:webHidden/>
+              </w:rPr>
+              <w:fldChar w:fldCharType="separate"/>
+            </w:r>
+            <w:r>
+              <w:rPr>
+                <w:noProof/>
+                <w:webHidden/>
+              </w:rPr>
+              <w:t>11</w:t>
             </w:r>
             <w:r>
               <w:rPr>
@@ -2017,31 +2344,30 @@
               <w:tab w:val="left" w:pos="1050"/>
               <w:tab w:val="right" w:leader="dot" w:pos="9062"/>
             </w:tabs>
-            <w:spacing w:before="0" w:after="0" w:line="324" w:lineRule="auto"/>
             <w:rPr>
               <w:rFonts w:asciiTheme="minorHAnsi" w:eastAsiaTheme="minorEastAsia" w:hAnsiTheme="minorHAnsi" w:cstheme="minorBidi"/>
               <w:noProof/>
               <w:color w:val="auto"/>
-              <w:sz w:val="22"/>
-              <w:szCs w:val="22"/>
+              <w:sz w:val="24"/>
+              <w:szCs w:val="24"/>
               <w:lang w:eastAsia="fr-FR"/>
             </w:rPr>
           </w:pPr>
-          <w:hyperlink w:anchor="_Toc5582909" w:history="1">
+          <w:hyperlink w:anchor="_Toc6088997" w:history="1">
             <w:r>
               <w:rPr>
                 <w:rStyle w:val="Lienhypertexte"/>
                 <w:noProof/>
               </w:rPr>
-              <w:t>4.2.</w:t>
+              <w:t>7.1.</w:t>
             </w:r>
             <w:r>
               <w:rPr>
                 <w:rFonts w:asciiTheme="minorHAnsi" w:eastAsiaTheme="minorEastAsia" w:hAnsiTheme="minorHAnsi" w:cstheme="minorBidi"/>
                 <w:noProof/>
                 <w:color w:val="auto"/>
-                <w:sz w:val="22"/>
-                <w:szCs w:val="22"/>
+                <w:sz w:val="24"/>
+                <w:szCs w:val="24"/>
                 <w:lang w:eastAsia="fr-FR"/>
               </w:rPr>
               <w:tab/>
@@ -2051,7 +2377,7 @@
                 <w:rStyle w:val="Lienhypertexte"/>
                 <w:noProof/>
               </w:rPr>
-              <w:t>Conditions de victoire</w:t>
+              <w:t>Présentation sommaire</w:t>
             </w:r>
             <w:r>
               <w:rPr>
@@ -2072,7 +2398,7 @@
                 <w:noProof/>
                 <w:webHidden/>
               </w:rPr>
-              <w:instrText xml:space="preserve"> PAGEREF _Toc5582909 \h </w:instrText>
+              <w:instrText xml:space="preserve"> PAGEREF _Toc6088997 \h </w:instrText>
             </w:r>
             <w:r>
               <w:rPr>
@@ -2092,286 +2418,7 @@
                 <w:noProof/>
                 <w:webHidden/>
               </w:rPr>
-              <w:t>4</w:t>
-            </w:r>
-            <w:r>
-              <w:rPr>
-                <w:noProof/>
-                <w:webHidden/>
-              </w:rPr>
-              <w:fldChar w:fldCharType="end"/>
-            </w:r>
-          </w:hyperlink>
-        </w:p>
-        <w:p>
-          <w:pPr>
-            <w:pStyle w:val="TM1"/>
-            <w:tabs>
-              <w:tab w:val="left" w:pos="630"/>
-              <w:tab w:val="right" w:leader="dot" w:pos="9062"/>
-            </w:tabs>
-            <w:spacing w:before="0" w:after="0" w:line="324" w:lineRule="auto"/>
-            <w:rPr>
-              <w:rFonts w:asciiTheme="minorHAnsi" w:eastAsiaTheme="minorEastAsia" w:hAnsiTheme="minorHAnsi" w:cstheme="minorBidi"/>
-              <w:noProof/>
-              <w:color w:val="auto"/>
-              <w:sz w:val="22"/>
-              <w:szCs w:val="22"/>
-              <w:lang w:eastAsia="fr-FR"/>
-            </w:rPr>
-          </w:pPr>
-          <w:hyperlink w:anchor="_Toc5582910" w:history="1">
-            <w:r>
-              <w:rPr>
-                <w:rStyle w:val="Lienhypertexte"/>
-                <w:noProof/>
-              </w:rPr>
-              <w:t>5.</w:t>
-            </w:r>
-            <w:r>
-              <w:rPr>
-                <w:rFonts w:asciiTheme="minorHAnsi" w:eastAsiaTheme="minorEastAsia" w:hAnsiTheme="minorHAnsi" w:cstheme="minorBidi"/>
-                <w:noProof/>
-                <w:color w:val="auto"/>
-                <w:sz w:val="22"/>
-                <w:szCs w:val="22"/>
-                <w:lang w:eastAsia="fr-FR"/>
-              </w:rPr>
-              <w:tab/>
-            </w:r>
-            <w:r>
-              <w:rPr>
-                <w:rStyle w:val="Lienhypertexte"/>
-                <w:noProof/>
-              </w:rPr>
-              <w:t>Documentation d’utilisation</w:t>
-            </w:r>
-            <w:r>
-              <w:rPr>
-                <w:noProof/>
-                <w:webHidden/>
-              </w:rPr>
-              <w:tab/>
-            </w:r>
-            <w:r>
-              <w:rPr>
-                <w:noProof/>
-                <w:webHidden/>
-              </w:rPr>
-              <w:fldChar w:fldCharType="begin"/>
-            </w:r>
-            <w:r>
-              <w:rPr>
-                <w:noProof/>
-                <w:webHidden/>
-              </w:rPr>
-              <w:instrText xml:space="preserve"> PAGEREF _Toc5582910 \h </w:instrText>
-            </w:r>
-            <w:r>
-              <w:rPr>
-                <w:noProof/>
-                <w:webHidden/>
-              </w:rPr>
-            </w:r>
-            <w:r>
-              <w:rPr>
-                <w:noProof/>
-                <w:webHidden/>
-              </w:rPr>
-              <w:fldChar w:fldCharType="separate"/>
-            </w:r>
-            <w:r>
-              <w:rPr>
-                <w:noProof/>
-                <w:webHidden/>
-              </w:rPr>
-              <w:t>4</w:t>
-            </w:r>
-            <w:r>
-              <w:rPr>
-                <w:noProof/>
-                <w:webHidden/>
-              </w:rPr>
-              <w:fldChar w:fldCharType="end"/>
-            </w:r>
-          </w:hyperlink>
-        </w:p>
-        <w:p>
-          <w:pPr>
-            <w:pStyle w:val="TM1"/>
-            <w:tabs>
-              <w:tab w:val="left" w:pos="630"/>
-              <w:tab w:val="right" w:leader="dot" w:pos="9062"/>
-            </w:tabs>
-            <w:spacing w:before="0" w:after="0" w:line="324" w:lineRule="auto"/>
-            <w:rPr>
-              <w:rFonts w:asciiTheme="minorHAnsi" w:eastAsiaTheme="minorEastAsia" w:hAnsiTheme="minorHAnsi" w:cstheme="minorBidi"/>
-              <w:noProof/>
-              <w:color w:val="auto"/>
-              <w:sz w:val="22"/>
-              <w:szCs w:val="22"/>
-              <w:lang w:eastAsia="fr-FR"/>
-            </w:rPr>
-          </w:pPr>
-          <w:hyperlink w:anchor="_Toc5582911" w:history="1">
-            <w:r>
-              <w:rPr>
-                <w:rStyle w:val="Lienhypertexte"/>
-                <w:noProof/>
-              </w:rPr>
-              <w:t>6.</w:t>
-            </w:r>
-            <w:r>
-              <w:rPr>
-                <w:rFonts w:asciiTheme="minorHAnsi" w:eastAsiaTheme="minorEastAsia" w:hAnsiTheme="minorHAnsi" w:cstheme="minorBidi"/>
-                <w:noProof/>
-                <w:color w:val="auto"/>
-                <w:sz w:val="22"/>
-                <w:szCs w:val="22"/>
-                <w:lang w:eastAsia="fr-FR"/>
-              </w:rPr>
-              <w:tab/>
-            </w:r>
-            <w:r>
-              <w:rPr>
-                <w:rStyle w:val="Lienhypertexte"/>
-                <w:noProof/>
-              </w:rPr>
-              <w:t>Instructions de compilation</w:t>
-            </w:r>
-            <w:r>
-              <w:rPr>
-                <w:noProof/>
-                <w:webHidden/>
-              </w:rPr>
-              <w:tab/>
-            </w:r>
-            <w:r>
-              <w:rPr>
-                <w:noProof/>
-                <w:webHidden/>
-              </w:rPr>
-              <w:fldChar w:fldCharType="begin"/>
-            </w:r>
-            <w:r>
-              <w:rPr>
-                <w:noProof/>
-                <w:webHidden/>
-              </w:rPr>
-              <w:instrText xml:space="preserve"> PAGEREF _Toc5582911 \h </w:instrText>
-            </w:r>
-            <w:r>
-              <w:rPr>
-                <w:noProof/>
-                <w:webHidden/>
-              </w:rPr>
-            </w:r>
-            <w:r>
-              <w:rPr>
-                <w:noProof/>
-                <w:webHidden/>
-              </w:rPr>
-              <w:fldChar w:fldCharType="separate"/>
-            </w:r>
-            <w:r>
-              <w:rPr>
-                <w:noProof/>
-                <w:webHidden/>
-              </w:rPr>
-              <w:t>4</w:t>
-            </w:r>
-            <w:r>
-              <w:rPr>
-                <w:noProof/>
-                <w:webHidden/>
-              </w:rPr>
-              <w:fldChar w:fldCharType="end"/>
-            </w:r>
-          </w:hyperlink>
-        </w:p>
-        <w:p>
-          <w:pPr>
-            <w:pStyle w:val="TM1"/>
-            <w:tabs>
-              <w:tab w:val="left" w:pos="630"/>
-              <w:tab w:val="right" w:leader="dot" w:pos="9062"/>
-            </w:tabs>
-            <w:spacing w:before="0" w:after="0" w:line="324" w:lineRule="auto"/>
-            <w:rPr>
-              <w:rFonts w:asciiTheme="minorHAnsi" w:eastAsiaTheme="minorEastAsia" w:hAnsiTheme="minorHAnsi" w:cstheme="minorBidi"/>
-              <w:noProof/>
-              <w:color w:val="auto"/>
-              <w:sz w:val="22"/>
-              <w:szCs w:val="22"/>
-              <w:lang w:eastAsia="fr-FR"/>
-            </w:rPr>
-          </w:pPr>
-          <w:hyperlink w:anchor="_Toc5582912" w:history="1">
-            <w:r>
-              <w:rPr>
-                <w:rStyle w:val="Lienhypertexte"/>
-                <w:noProof/>
-              </w:rPr>
-              <w:t>7.</w:t>
-            </w:r>
-            <w:r>
-              <w:rPr>
-                <w:rFonts w:asciiTheme="minorHAnsi" w:eastAsiaTheme="minorEastAsia" w:hAnsiTheme="minorHAnsi" w:cstheme="minorBidi"/>
-                <w:noProof/>
-                <w:color w:val="auto"/>
-                <w:sz w:val="22"/>
-                <w:szCs w:val="22"/>
-                <w:lang w:eastAsia="fr-FR"/>
-              </w:rPr>
-              <w:tab/>
-            </w:r>
-            <w:r>
-              <w:rPr>
-                <w:rStyle w:val="Lienhypertexte"/>
-                <w:noProof/>
-              </w:rPr>
-              <w:t>Bonus : Tic-Tac-Toe</w:t>
-            </w:r>
-            <w:r>
-              <w:rPr>
-                <w:noProof/>
-                <w:webHidden/>
-              </w:rPr>
-              <w:tab/>
-            </w:r>
-            <w:r>
-              <w:rPr>
-                <w:noProof/>
-                <w:webHidden/>
-              </w:rPr>
-              <w:fldChar w:fldCharType="begin"/>
-            </w:r>
-            <w:r>
-              <w:rPr>
-                <w:noProof/>
-                <w:webHidden/>
-              </w:rPr>
-              <w:instrText xml:space="preserve"> PAGEREF _Toc5582912 \h </w:instrText>
-            </w:r>
-            <w:r>
-              <w:rPr>
-                <w:noProof/>
-                <w:webHidden/>
-              </w:rPr>
-            </w:r>
-            <w:r>
-              <w:rPr>
-                <w:noProof/>
-                <w:webHidden/>
-              </w:rPr>
-              <w:fldChar w:fldCharType="separate"/>
-            </w:r>
-            <w:r>
-              <w:rPr>
-                <w:noProof/>
-                <w:webHidden/>
-              </w:rPr>
-              <w:t>5</w:t>
+              <w:t>11</w:t>
             </w:r>
             <w:r>
               <w:rPr>
@@ -2389,31 +2436,30 @@
               <w:tab w:val="left" w:pos="1050"/>
               <w:tab w:val="right" w:leader="dot" w:pos="9062"/>
             </w:tabs>
-            <w:spacing w:before="0" w:after="0" w:line="324" w:lineRule="auto"/>
             <w:rPr>
               <w:rFonts w:asciiTheme="minorHAnsi" w:eastAsiaTheme="minorEastAsia" w:hAnsiTheme="minorHAnsi" w:cstheme="minorBidi"/>
               <w:noProof/>
               <w:color w:val="auto"/>
-              <w:sz w:val="22"/>
-              <w:szCs w:val="22"/>
+              <w:sz w:val="24"/>
+              <w:szCs w:val="24"/>
               <w:lang w:eastAsia="fr-FR"/>
             </w:rPr>
           </w:pPr>
-          <w:hyperlink w:anchor="_Toc5582913" w:history="1">
+          <w:hyperlink w:anchor="_Toc6088998" w:history="1">
             <w:r>
               <w:rPr>
                 <w:rStyle w:val="Lienhypertexte"/>
                 <w:noProof/>
               </w:rPr>
-              <w:t>7.1.</w:t>
+              <w:t>7.2.</w:t>
             </w:r>
             <w:r>
               <w:rPr>
                 <w:rFonts w:asciiTheme="minorHAnsi" w:eastAsiaTheme="minorEastAsia" w:hAnsiTheme="minorHAnsi" w:cstheme="minorBidi"/>
                 <w:noProof/>
                 <w:color w:val="auto"/>
-                <w:sz w:val="22"/>
-                <w:szCs w:val="22"/>
+                <w:sz w:val="24"/>
+                <w:szCs w:val="24"/>
                 <w:lang w:eastAsia="fr-FR"/>
               </w:rPr>
               <w:tab/>
@@ -2423,7 +2469,7 @@
                 <w:rStyle w:val="Lienhypertexte"/>
                 <w:noProof/>
               </w:rPr>
-              <w:t>Présentation sommaire</w:t>
+              <w:t>Algorithmes utilisés</w:t>
             </w:r>
             <w:r>
               <w:rPr>
@@ -2444,7 +2490,7 @@
                 <w:noProof/>
                 <w:webHidden/>
               </w:rPr>
-              <w:instrText xml:space="preserve"> PAGEREF _Toc5582913 \h </w:instrText>
+              <w:instrText xml:space="preserve"> PAGEREF _Toc6088998 \h </w:instrText>
             </w:r>
             <w:r>
               <w:rPr>
@@ -2464,100 +2510,7 @@
                 <w:noProof/>
                 <w:webHidden/>
               </w:rPr>
-              <w:t>5</w:t>
-            </w:r>
-            <w:r>
-              <w:rPr>
-                <w:noProof/>
-                <w:webHidden/>
-              </w:rPr>
-              <w:fldChar w:fldCharType="end"/>
-            </w:r>
-          </w:hyperlink>
-        </w:p>
-        <w:p>
-          <w:pPr>
-            <w:pStyle w:val="TM2"/>
-            <w:tabs>
-              <w:tab w:val="left" w:pos="1050"/>
-              <w:tab w:val="right" w:leader="dot" w:pos="9062"/>
-            </w:tabs>
-            <w:spacing w:before="0" w:after="0" w:line="324" w:lineRule="auto"/>
-            <w:rPr>
-              <w:rFonts w:asciiTheme="minorHAnsi" w:eastAsiaTheme="minorEastAsia" w:hAnsiTheme="minorHAnsi" w:cstheme="minorBidi"/>
-              <w:noProof/>
-              <w:color w:val="auto"/>
-              <w:sz w:val="22"/>
-              <w:szCs w:val="22"/>
-              <w:lang w:eastAsia="fr-FR"/>
-            </w:rPr>
-          </w:pPr>
-          <w:hyperlink w:anchor="_Toc5582914" w:history="1">
-            <w:r>
-              <w:rPr>
-                <w:rStyle w:val="Lienhypertexte"/>
-                <w:noProof/>
-              </w:rPr>
-              <w:t>7.2.</w:t>
-            </w:r>
-            <w:r>
-              <w:rPr>
-                <w:rFonts w:asciiTheme="minorHAnsi" w:eastAsiaTheme="minorEastAsia" w:hAnsiTheme="minorHAnsi" w:cstheme="minorBidi"/>
-                <w:noProof/>
-                <w:color w:val="auto"/>
-                <w:sz w:val="22"/>
-                <w:szCs w:val="22"/>
-                <w:lang w:eastAsia="fr-FR"/>
-              </w:rPr>
-              <w:tab/>
-            </w:r>
-            <w:r>
-              <w:rPr>
-                <w:rStyle w:val="Lienhypertexte"/>
-                <w:noProof/>
-              </w:rPr>
-              <w:t>Algorithmes utilisés</w:t>
-            </w:r>
-            <w:r>
-              <w:rPr>
-                <w:noProof/>
-                <w:webHidden/>
-              </w:rPr>
-              <w:tab/>
-            </w:r>
-            <w:r>
-              <w:rPr>
-                <w:noProof/>
-                <w:webHidden/>
-              </w:rPr>
-              <w:fldChar w:fldCharType="begin"/>
-            </w:r>
-            <w:r>
-              <w:rPr>
-                <w:noProof/>
-                <w:webHidden/>
-              </w:rPr>
-              <w:instrText xml:space="preserve"> PAGEREF _Toc5582914 \h </w:instrText>
-            </w:r>
-            <w:r>
-              <w:rPr>
-                <w:noProof/>
-                <w:webHidden/>
-              </w:rPr>
-            </w:r>
-            <w:r>
-              <w:rPr>
-                <w:noProof/>
-                <w:webHidden/>
-              </w:rPr>
-              <w:fldChar w:fldCharType="separate"/>
-            </w:r>
-            <w:r>
-              <w:rPr>
-                <w:noProof/>
-                <w:webHidden/>
-              </w:rPr>
-              <w:t>5</w:t>
+              <w:t>11</w:t>
             </w:r>
             <w:r>
               <w:rPr>
@@ -2599,7 +2552,7 @@
           <w:numId w:val="16"/>
         </w:numPr>
       </w:pPr>
-      <w:bookmarkStart w:id="0" w:name="_Toc5582895"/>
+      <w:bookmarkStart w:id="0" w:name="_Toc6088979"/>
       <w:r>
         <w:lastRenderedPageBreak/>
         <w:t>Introduction</w:t>
@@ -2614,7 +2567,7 @@
           <w:numId w:val="16"/>
         </w:numPr>
       </w:pPr>
-      <w:bookmarkStart w:id="1" w:name="_Toc5582896"/>
+      <w:bookmarkStart w:id="1" w:name="_Toc6088980"/>
       <w:r>
         <w:t>Le jeu du Quarto</w:t>
       </w:r>
@@ -2692,7 +2645,7 @@
           <w:numId w:val="16"/>
         </w:numPr>
       </w:pPr>
-      <w:bookmarkStart w:id="2" w:name="_Toc5582897"/>
+      <w:bookmarkStart w:id="2" w:name="_Toc6088981"/>
       <w:r>
         <w:t>Présentation du programme</w:t>
       </w:r>
@@ -2706,7 +2659,7 @@
           <w:numId w:val="16"/>
         </w:numPr>
       </w:pPr>
-      <w:bookmarkStart w:id="3" w:name="_Toc5582898"/>
+      <w:bookmarkStart w:id="3" w:name="_Toc6088982"/>
       <w:r>
         <w:t>Côté Utilisateur</w:t>
       </w:r>
@@ -2786,14 +2739,27 @@
       <w:r>
         <w:t xml:space="preserve">Figure </w:t>
       </w:r>
-      <w:fldSimple w:instr=" SEQ Figure \* ARABIC ">
-        <w:r>
-          <w:rPr>
-            <w:noProof/>
-          </w:rPr>
-          <w:t>1</w:t>
-        </w:r>
-      </w:fldSimple>
+      <w:r>
+        <w:fldChar w:fldCharType="begin"/>
+      </w:r>
+      <w:r>
+        <w:instrText xml:space="preserve"> SEQ Figure \* ARABIC </w:instrText>
+      </w:r>
+      <w:r>
+        <w:fldChar w:fldCharType="separate"/>
+      </w:r>
+      <w:r>
+        <w:rPr>
+          <w:noProof/>
+        </w:rPr>
+        <w:t>1</w:t>
+      </w:r>
+      <w:r>
+        <w:rPr>
+          <w:noProof/>
+        </w:rPr>
+        <w:fldChar w:fldCharType="end"/>
+      </w:r>
       <w:r>
         <w:t xml:space="preserve"> : Accueil du programme</w:t>
       </w:r>
@@ -2869,14 +2835,27 @@
       <w:r>
         <w:t xml:space="preserve">Figure </w:t>
       </w:r>
-      <w:fldSimple w:instr=" SEQ Figure \* ARABIC ">
-        <w:r>
-          <w:rPr>
-            <w:noProof/>
-          </w:rPr>
-          <w:t>2</w:t>
-        </w:r>
-      </w:fldSimple>
+      <w:r>
+        <w:fldChar w:fldCharType="begin"/>
+      </w:r>
+      <w:r>
+        <w:instrText xml:space="preserve"> SEQ Figure \* ARABIC </w:instrText>
+      </w:r>
+      <w:r>
+        <w:fldChar w:fldCharType="separate"/>
+      </w:r>
+      <w:r>
+        <w:rPr>
+          <w:noProof/>
+        </w:rPr>
+        <w:t>2</w:t>
+      </w:r>
+      <w:r>
+        <w:rPr>
+          <w:noProof/>
+        </w:rPr>
+        <w:fldChar w:fldCharType="end"/>
+      </w:r>
       <w:r>
         <w:t xml:space="preserve"> : Choix des règles en joueur contre joueur</w:t>
       </w:r>
@@ -2955,14 +2934,27 @@
       <w:r>
         <w:t xml:space="preserve">Figure </w:t>
       </w:r>
-      <w:fldSimple w:instr=" SEQ Figure \* ARABIC ">
-        <w:r>
-          <w:rPr>
-            <w:noProof/>
-          </w:rPr>
-          <w:t>3</w:t>
-        </w:r>
-      </w:fldSimple>
+      <w:r>
+        <w:fldChar w:fldCharType="begin"/>
+      </w:r>
+      <w:r>
+        <w:instrText xml:space="preserve"> SEQ Figure \* ARABIC </w:instrText>
+      </w:r>
+      <w:r>
+        <w:fldChar w:fldCharType="separate"/>
+      </w:r>
+      <w:r>
+        <w:rPr>
+          <w:noProof/>
+        </w:rPr>
+        <w:t>3</w:t>
+      </w:r>
+      <w:r>
+        <w:rPr>
+          <w:noProof/>
+        </w:rPr>
+        <w:fldChar w:fldCharType="end"/>
+      </w:r>
       <w:r>
         <w:t xml:space="preserve"> : Joueur contre joueur avec motif Tetris</w:t>
       </w:r>
@@ -3038,14 +3030,27 @@
       <w:r>
         <w:t xml:space="preserve">Figure </w:t>
       </w:r>
-      <w:fldSimple w:instr=" SEQ Figure \* ARABIC ">
-        <w:r>
-          <w:rPr>
-            <w:noProof/>
-          </w:rPr>
-          <w:t>4</w:t>
-        </w:r>
-      </w:fldSimple>
+      <w:r>
+        <w:fldChar w:fldCharType="begin"/>
+      </w:r>
+      <w:r>
+        <w:instrText xml:space="preserve"> SEQ Figure \* ARABIC </w:instrText>
+      </w:r>
+      <w:r>
+        <w:fldChar w:fldCharType="separate"/>
+      </w:r>
+      <w:r>
+        <w:rPr>
+          <w:noProof/>
+        </w:rPr>
+        <w:t>4</w:t>
+      </w:r>
+      <w:r>
+        <w:rPr>
+          <w:noProof/>
+        </w:rPr>
+        <w:fldChar w:fldCharType="end"/>
+      </w:r>
       <w:r>
         <w:t xml:space="preserve"> : Affrontement des deux joueurs</w:t>
       </w:r>
@@ -3134,14 +3139,27 @@
       <w:r>
         <w:t xml:space="preserve">Figure </w:t>
       </w:r>
-      <w:fldSimple w:instr=" SEQ Figure \* ARABIC ">
-        <w:r>
-          <w:rPr>
-            <w:noProof/>
-          </w:rPr>
-          <w:t>5</w:t>
-        </w:r>
-      </w:fldSimple>
+      <w:r>
+        <w:fldChar w:fldCharType="begin"/>
+      </w:r>
+      <w:r>
+        <w:instrText xml:space="preserve"> SEQ Figure \* ARABIC </w:instrText>
+      </w:r>
+      <w:r>
+        <w:fldChar w:fldCharType="separate"/>
+      </w:r>
+      <w:r>
+        <w:rPr>
+          <w:noProof/>
+        </w:rPr>
+        <w:t>5</w:t>
+      </w:r>
+      <w:r>
+        <w:rPr>
+          <w:noProof/>
+        </w:rPr>
+        <w:fldChar w:fldCharType="end"/>
+      </w:r>
       <w:r>
         <w:t xml:space="preserve"> : Écran de fin de partie.</w:t>
       </w:r>
@@ -3154,7 +3172,7 @@
           <w:numId w:val="16"/>
         </w:numPr>
       </w:pPr>
-      <w:bookmarkStart w:id="4" w:name="_Toc5582899"/>
+      <w:bookmarkStart w:id="4" w:name="_Toc6088983"/>
       <w:r>
         <w:t>Côté Développeur</w:t>
       </w:r>
@@ -3331,14 +3349,27 @@
                             <w:r>
                               <w:t xml:space="preserve">Figure </w:t>
                             </w:r>
-                            <w:fldSimple w:instr=" SEQ Figure \* ARABIC ">
-                              <w:r>
-                                <w:rPr>
-                                  <w:noProof/>
-                                </w:rPr>
-                                <w:t>6</w:t>
-                              </w:r>
-                            </w:fldSimple>
+                            <w:r>
+                              <w:fldChar w:fldCharType="begin"/>
+                            </w:r>
+                            <w:r>
+                              <w:instrText xml:space="preserve"> SEQ Figure \* ARABIC </w:instrText>
+                            </w:r>
+                            <w:r>
+                              <w:fldChar w:fldCharType="separate"/>
+                            </w:r>
+                            <w:r>
+                              <w:rPr>
+                                <w:noProof/>
+                              </w:rPr>
+                              <w:t>6</w:t>
+                            </w:r>
+                            <w:r>
+                              <w:rPr>
+                                <w:noProof/>
+                              </w:rPr>
+                              <w:fldChar w:fldCharType="end"/>
+                            </w:r>
                             <w:r>
                               <w:t xml:space="preserve"> : Diagramme de classes</w:t>
                             </w:r>
@@ -3362,7 +3393,7 @@
           </mc:Choice>
           <mc:Fallback>
             <w:pict>
-              <v:shape w14:anchorId="0290AFD1" id="Zone de texte 9" o:spid="_x0000_s1030" type="#_x0000_t202" style="position:absolute;margin-left:-.55pt;margin-top:435.6pt;width:359.05pt;height:.05pt;z-index:-251654144;visibility:visible;mso-wrap-style:square;mso-width-percent:0;mso-wrap-distance-left:9pt;mso-wrap-distance-top:0;mso-wrap-distance-right:9pt;mso-wrap-distance-bottom:0;mso-position-horizontal:absolute;mso-position-horizontal-relative:text;mso-position-vertical:absolute;mso-position-vertical-relative:text;mso-width-percent:0;mso-width-relative:margin;v-text-anchor:top" o:gfxdata="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" stroked="f">
+              <v:shape w14:anchorId="0290AFD1" id="Zone de texte 9" o:spid="_x0000_s1030" type="#_x0000_t202" style="position:absolute;margin-left:-.55pt;margin-top:435.6pt;width:359.05pt;height:.05pt;z-index:-251654144;visibility:visible;mso-wrap-style:square;mso-width-percent:0;mso-wrap-distance-left:9pt;mso-wrap-distance-top:0;mso-wrap-distance-right:9pt;mso-wrap-distance-bottom:0;mso-position-horizontal:absolute;mso-position-horizontal-relative:text;mso-position-vertical:absolute;mso-position-vertical-relative:text;mso-width-percent:0;mso-width-relative:margin;v-text-anchor:top" o:gfxdata="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" stroked="f">
                 <v:textbox style="mso-fit-shape-to-text:t" inset="0,0,0,0">
                   <w:txbxContent>
                     <w:p>
@@ -3375,14 +3406,27 @@
                       <w:r>
                         <w:t xml:space="preserve">Figure </w:t>
                       </w:r>
-                      <w:fldSimple w:instr=" SEQ Figure \* ARABIC ">
-                        <w:r>
-                          <w:rPr>
-                            <w:noProof/>
-                          </w:rPr>
-                          <w:t>6</w:t>
-                        </w:r>
-                      </w:fldSimple>
+                      <w:r>
+                        <w:fldChar w:fldCharType="begin"/>
+                      </w:r>
+                      <w:r>
+                        <w:instrText xml:space="preserve"> SEQ Figure \* ARABIC </w:instrText>
+                      </w:r>
+                      <w:r>
+                        <w:fldChar w:fldCharType="separate"/>
+                      </w:r>
+                      <w:r>
+                        <w:rPr>
+                          <w:noProof/>
+                        </w:rPr>
+                        <w:t>6</w:t>
+                      </w:r>
+                      <w:r>
+                        <w:rPr>
+                          <w:noProof/>
+                        </w:rPr>
+                        <w:fldChar w:fldCharType="end"/>
+                      </w:r>
                       <w:r>
                         <w:t xml:space="preserve"> : Diagramme de classes</w:t>
                       </w:r>
@@ -3470,7 +3514,7 @@
           <w:numId w:val="16"/>
         </w:numPr>
       </w:pPr>
-      <w:bookmarkStart w:id="5" w:name="_Toc5582900"/>
+      <w:bookmarkStart w:id="5" w:name="_Toc6088984"/>
       <w:r>
         <w:lastRenderedPageBreak/>
         <w:t>Choix technologiques</w:t>
@@ -3485,7 +3529,7 @@
           <w:numId w:val="16"/>
         </w:numPr>
       </w:pPr>
-      <w:bookmarkStart w:id="6" w:name="_Toc5582901"/>
+      <w:bookmarkStart w:id="6" w:name="_Toc6088985"/>
       <w:r>
         <w:t>Langage, compilateur &amp; environnement de développement</w:t>
       </w:r>
@@ -3544,7 +3588,7 @@
           <w:numId w:val="16"/>
         </w:numPr>
       </w:pPr>
-      <w:bookmarkStart w:id="7" w:name="_Toc5582902"/>
+      <w:bookmarkStart w:id="7" w:name="_Toc6088986"/>
       <w:r>
         <w:t>Librairie graphique</w:t>
       </w:r>
@@ -3566,7 +3610,15 @@
         </w:r>
       </w:hyperlink>
       <w:r>
-        <w:t xml:space="preserve"> : Simple and Fast </w:t>
+        <w:t xml:space="preserve"> : Simple and </w:t>
+      </w:r>
+      <w:proofErr w:type="spellStart"/>
+      <w:r>
+        <w:t>Fast</w:t>
+      </w:r>
+      <w:proofErr w:type="spellEnd"/>
+      <w:r>
+        <w:t xml:space="preserve"> </w:t>
       </w:r>
       <w:proofErr w:type="spellStart"/>
       <w:r>
@@ -3585,7 +3637,7 @@
           <w:numId w:val="16"/>
         </w:numPr>
       </w:pPr>
-      <w:bookmarkStart w:id="8" w:name="_Toc5582903"/>
+      <w:bookmarkStart w:id="8" w:name="_Toc6088987"/>
       <w:r>
         <w:t>GIT</w:t>
       </w:r>
@@ -3631,7 +3683,7 @@
         <w:lastRenderedPageBreak/>
         <w:t xml:space="preserve"> </w:t>
       </w:r>
-      <w:bookmarkStart w:id="9" w:name="_Toc5582904"/>
+      <w:bookmarkStart w:id="9" w:name="_Toc6088988"/>
       <w:r>
         <w:t>Organisation</w:t>
       </w:r>
@@ -3645,7 +3697,7 @@
           <w:numId w:val="16"/>
         </w:numPr>
       </w:pPr>
-      <w:bookmarkStart w:id="10" w:name="_Toc5582905"/>
+      <w:bookmarkStart w:id="10" w:name="_Toc6088989"/>
       <w:r>
         <w:t>Gestion de projet</w:t>
       </w:r>
@@ -3669,8 +3721,6 @@
       <w:r>
         <w:t>et ajout de code fonctionnalité par fonctionnalité</w:t>
       </w:r>
-      <w:bookmarkStart w:id="11" w:name="_GoBack"/>
-      <w:bookmarkEnd w:id="11"/>
     </w:p>
     <w:p>
       <w:pPr>
@@ -3680,24 +3730,18 @@
           <w:numId w:val="16"/>
         </w:numPr>
       </w:pPr>
-      <w:bookmarkStart w:id="12" w:name="_Toc5582906"/>
+      <w:bookmarkStart w:id="11" w:name="_Toc6088990"/>
       <w:r>
         <w:t>Répartition des tâches</w:t>
       </w:r>
-      <w:bookmarkEnd w:id="12"/>
+      <w:bookmarkEnd w:id="11"/>
     </w:p>
     <w:p>
-      <w:pPr>
-        <w:ind w:left="360"/>
-      </w:pPr>
       <w:r>
         <w:t>Nathan : IA + bases fonctionnelles du programme, développement du graphique et des « fondations » du graphique</w:t>
       </w:r>
     </w:p>
     <w:p>
-      <w:pPr>
-        <w:ind w:left="360"/>
-      </w:pPr>
       <w:r>
         <w:t>Dorian : Conditions de victoire, gestion des motifs TETRIS, développement du graphique</w:t>
       </w:r>
@@ -3710,11 +3754,11 @@
           <w:numId w:val="16"/>
         </w:numPr>
       </w:pPr>
-      <w:bookmarkStart w:id="13" w:name="_Toc5582907"/>
+      <w:bookmarkStart w:id="12" w:name="_Toc6088991"/>
       <w:r>
         <w:t>Algorithmes utilisés</w:t>
       </w:r>
-      <w:bookmarkEnd w:id="13"/>
+      <w:bookmarkEnd w:id="12"/>
     </w:p>
     <w:p>
       <w:pPr>
@@ -3724,9 +3768,176 @@
           <w:numId w:val="16"/>
         </w:numPr>
       </w:pPr>
-      <w:bookmarkStart w:id="14" w:name="_Toc5582908"/>
+      <w:bookmarkStart w:id="13" w:name="_Toc6088992"/>
       <w:r>
         <w:t>IA du Quarto</w:t>
+      </w:r>
+      <w:bookmarkEnd w:id="13"/>
+    </w:p>
+    <w:p>
+      <w:pPr>
+        <w:ind w:firstLine="708"/>
+      </w:pPr>
+      <w:r>
+        <w:t xml:space="preserve">Nous avons utilisé l’algorithme alpha-beta qui permet à l’ordinateur de choisir le meilleur coup selon l’état actuelle de la grille. Cet algorithme est couteux, en effet à un tour </w:t>
+      </w:r>
+      <m:oMath>
+        <m:r>
+          <w:rPr>
+            <w:rFonts w:ascii="Cambria Math" w:hAnsi="Cambria Math"/>
+          </w:rPr>
+          <m:t>i</m:t>
+        </m:r>
+      </m:oMath>
+      <w:r>
+        <w:t xml:space="preserve"> compris entre 1 et 16, l’IA doit créer un arbre qui à </w:t>
+      </w:r>
+      <m:oMath>
+        <m:sSup>
+          <m:sSupPr>
+            <m:ctrlPr>
+              <w:rPr>
+                <w:rFonts w:ascii="Cambria Math" w:hAnsi="Cambria Math"/>
+                <w:i/>
+              </w:rPr>
+            </m:ctrlPr>
+          </m:sSupPr>
+          <m:e>
+            <m:d>
+              <m:dPr>
+                <m:ctrlPr>
+                  <w:rPr>
+                    <w:rFonts w:ascii="Cambria Math" w:hAnsi="Cambria Math"/>
+                    <w:i/>
+                  </w:rPr>
+                </m:ctrlPr>
+              </m:dPr>
+              <m:e>
+                <m:d>
+                  <m:dPr>
+                    <m:ctrlPr>
+                      <w:rPr>
+                        <w:rFonts w:ascii="Cambria Math" w:hAnsi="Cambria Math"/>
+                        <w:i/>
+                      </w:rPr>
+                    </m:ctrlPr>
+                  </m:dPr>
+                  <m:e>
+                    <m:r>
+                      <w:rPr>
+                        <w:rFonts w:ascii="Cambria Math" w:hAnsi="Cambria Math"/>
+                      </w:rPr>
+                      <m:t>16-i+1</m:t>
+                    </m:r>
+                  </m:e>
+                </m:d>
+                <m:r>
+                  <w:rPr>
+                    <w:rFonts w:ascii="Cambria Math" w:hAnsi="Cambria Math"/>
+                  </w:rPr>
+                  <m:t>!</m:t>
+                </m:r>
+              </m:e>
+            </m:d>
+          </m:e>
+          <m:sup>
+            <m:r>
+              <w:rPr>
+                <w:rFonts w:ascii="Cambria Math" w:hAnsi="Cambria Math"/>
+              </w:rPr>
+              <m:t>2</m:t>
+            </m:r>
+          </m:sup>
+        </m:sSup>
+        <m:r>
+          <w:rPr>
+            <w:rFonts w:ascii="Cambria Math" w:hAnsi="Cambria Math"/>
+          </w:rPr>
+          <m:t>=</m:t>
+        </m:r>
+        <m:sSup>
+          <m:sSupPr>
+            <m:ctrlPr>
+              <w:rPr>
+                <w:rFonts w:ascii="Cambria Math" w:hAnsi="Cambria Math"/>
+                <w:i/>
+              </w:rPr>
+            </m:ctrlPr>
+          </m:sSupPr>
+          <m:e>
+            <m:d>
+              <m:dPr>
+                <m:ctrlPr>
+                  <w:rPr>
+                    <w:rFonts w:ascii="Cambria Math" w:hAnsi="Cambria Math"/>
+                    <w:i/>
+                  </w:rPr>
+                </m:ctrlPr>
+              </m:dPr>
+              <m:e>
+                <m:d>
+                  <m:dPr>
+                    <m:ctrlPr>
+                      <w:rPr>
+                        <w:rFonts w:ascii="Cambria Math" w:hAnsi="Cambria Math"/>
+                        <w:i/>
+                      </w:rPr>
+                    </m:ctrlPr>
+                  </m:dPr>
+                  <m:e>
+                    <m:r>
+                      <w:rPr>
+                        <w:rFonts w:ascii="Cambria Math" w:hAnsi="Cambria Math"/>
+                      </w:rPr>
+                      <m:t>17-i</m:t>
+                    </m:r>
+                  </m:e>
+                </m:d>
+                <m:r>
+                  <w:rPr>
+                    <w:rFonts w:ascii="Cambria Math" w:hAnsi="Cambria Math"/>
+                  </w:rPr>
+                  <m:t>!</m:t>
+                </m:r>
+              </m:e>
+            </m:d>
+          </m:e>
+          <m:sup>
+            <m:r>
+              <w:rPr>
+                <w:rFonts w:ascii="Cambria Math" w:hAnsi="Cambria Math"/>
+              </w:rPr>
+              <m:t>2</m:t>
+            </m:r>
+          </m:sup>
+        </m:sSup>
+      </m:oMath>
+      <w:r>
+        <w:t>, ce nombre s’explique par le fait que toutes les pièces jouables sont 2 à 2 différentes : nous devons donc crée une situation pour chaque couple pièce/case. C</w:t>
+      </w:r>
+      <w:r>
+        <w:t xml:space="preserve">’est pour cela que nous </w:t>
+      </w:r>
+      <w:r>
+        <w:t>ne créons qu’une partie de l’arbre et que nous calculons une valeur heuristique pour les situations présente dans l’arbre.</w:t>
+      </w:r>
+    </w:p>
+    <w:p>
+      <w:pPr>
+        <w:ind w:firstLine="708"/>
+      </w:pPr>
+      <w:r>
+        <w:t>Concernant l’IA optimisé, nous n’avons malheureusement pas réussit à l’implémenter.</w:t>
+      </w:r>
+    </w:p>
+    <w:p>
+      <w:pPr>
+        <w:pStyle w:val="Titre2"/>
+        <w:ind w:left="708"/>
+      </w:pPr>
+      <w:bookmarkStart w:id="14" w:name="_Toc6088993"/>
+      <w:r>
+        <w:t>Conditions de victoire</w:t>
       </w:r>
       <w:bookmarkEnd w:id="14"/>
     </w:p>
@@ -3736,6 +3947,85 @@
         <w:t>todo</w:t>
       </w:r>
       <w:proofErr w:type="spellEnd"/>
+    </w:p>
+    <w:p>
+      <w:pPr>
+        <w:pStyle w:val="Titre1"/>
+        <w:numPr>
+          <w:ilvl w:val="0"/>
+          <w:numId w:val="16"/>
+        </w:numPr>
+      </w:pPr>
+      <w:bookmarkStart w:id="15" w:name="_Toc6088994"/>
+      <w:r>
+        <w:t>Documentation d’utilisation</w:t>
+      </w:r>
+      <w:bookmarkEnd w:id="15"/>
+    </w:p>
+    <w:p>
+      <w:r>
+        <w:t>(…)</w:t>
+      </w:r>
+    </w:p>
+    <w:p>
+      <w:pPr>
+        <w:pStyle w:val="Titre1"/>
+        <w:numPr>
+          <w:ilvl w:val="0"/>
+          <w:numId w:val="16"/>
+        </w:numPr>
+      </w:pPr>
+      <w:bookmarkStart w:id="16" w:name="_Toc6088995"/>
+      <w:r>
+        <w:lastRenderedPageBreak/>
+        <w:t>Instructions de compilation</w:t>
+      </w:r>
+      <w:bookmarkEnd w:id="16"/>
+    </w:p>
+    <w:p>
+      <w:pPr>
+        <w:ind w:firstLine="360"/>
+      </w:pPr>
+      <w:r>
+        <w:t xml:space="preserve">Pour la compilation du projet, </w:t>
+      </w:r>
+      <w:r>
+        <w:t xml:space="preserve">Nous avons créé un </w:t>
+      </w:r>
+      <w:proofErr w:type="spellStart"/>
+      <w:r>
+        <w:t>MakeFile</w:t>
+      </w:r>
+      <w:proofErr w:type="spellEnd"/>
+      <w:r>
+        <w:t xml:space="preserve"> permettant de compiler correctement l’</w:t>
+      </w:r>
+      <w:r>
+        <w:t>exécutable</w:t>
+      </w:r>
+      <w:r>
+        <w:t xml:space="preserve"> de projet ainsi que de nettoyer l’archive des fichiers objets (.o) et aussi de l’</w:t>
+      </w:r>
+      <w:r>
+        <w:t>exécutable</w:t>
+      </w:r>
+      <w:r>
+        <w:t>.</w:t>
+      </w:r>
+    </w:p>
+    <w:p>
+      <w:pPr>
+        <w:pStyle w:val="Titre1"/>
+        <w:numPr>
+          <w:ilvl w:val="0"/>
+          <w:numId w:val="16"/>
+        </w:numPr>
+      </w:pPr>
+      <w:bookmarkStart w:id="17" w:name="_Toc6088996"/>
+      <w:r>
+        <w:t>Bonus : Tic-Tac-Toe</w:t>
+      </w:r>
+      <w:bookmarkEnd w:id="17"/>
     </w:p>
     <w:p>
       <w:pPr>
@@ -3745,73 +4035,16 @@
           <w:numId w:val="16"/>
         </w:numPr>
       </w:pPr>
-      <w:bookmarkStart w:id="15" w:name="_Toc5582909"/>
-      <w:r>
-        <w:t>Conditions de victoire</w:t>
-      </w:r>
-      <w:bookmarkEnd w:id="15"/>
+      <w:bookmarkStart w:id="18" w:name="_Toc6088997"/>
+      <w:r>
+        <w:t>Présentation sommaire</w:t>
+      </w:r>
+      <w:bookmarkEnd w:id="18"/>
     </w:p>
     <w:p>
-      <w:proofErr w:type="spellStart"/>
-      <w:r>
-        <w:t>todo</w:t>
-      </w:r>
-      <w:proofErr w:type="spellEnd"/>
-    </w:p>
-    <w:p>
-      <w:pPr>
-        <w:pStyle w:val="Titre1"/>
-        <w:numPr>
-          <w:ilvl w:val="0"/>
-          <w:numId w:val="16"/>
-        </w:numPr>
-      </w:pPr>
-      <w:bookmarkStart w:id="16" w:name="_Toc5582910"/>
-      <w:r>
-        <w:t>Documentation d’utilisation</w:t>
-      </w:r>
-      <w:bookmarkEnd w:id="16"/>
-    </w:p>
-    <w:p>
-      <w:r>
-        <w:t>(…)</w:t>
-      </w:r>
-    </w:p>
-    <w:p>
-      <w:pPr>
-        <w:pStyle w:val="Titre1"/>
-        <w:numPr>
-          <w:ilvl w:val="0"/>
-          <w:numId w:val="16"/>
-        </w:numPr>
-      </w:pPr>
-      <w:bookmarkStart w:id="17" w:name="_Toc5582911"/>
-      <w:r>
-        <w:t>Instructions de compilation</w:t>
-      </w:r>
-      <w:bookmarkEnd w:id="17"/>
-    </w:p>
-    <w:p>
-      <w:proofErr w:type="spellStart"/>
-      <w:r>
-        <w:t>todo</w:t>
-      </w:r>
-      <w:proofErr w:type="spellEnd"/>
-    </w:p>
-    <w:p>
-      <w:pPr>
-        <w:pStyle w:val="Titre1"/>
-        <w:numPr>
-          <w:ilvl w:val="0"/>
-          <w:numId w:val="16"/>
-        </w:numPr>
-      </w:pPr>
-      <w:bookmarkStart w:id="18" w:name="_Toc5582912"/>
-      <w:r>
-        <w:lastRenderedPageBreak/>
-        <w:t>Bonus : Tic-Tac-Toe</w:t>
-      </w:r>
-      <w:bookmarkEnd w:id="18"/>
+      <w:r>
+        <w:t>Le jeu du morpion consiste à (…)</w:t>
+      </w:r>
     </w:p>
     <w:p>
       <w:pPr>
@@ -3821,44 +4054,170 @@
           <w:numId w:val="16"/>
         </w:numPr>
       </w:pPr>
-      <w:bookmarkStart w:id="19" w:name="_Toc5582913"/>
-      <w:r>
-        <w:t>Présentation sommaire</w:t>
+      <w:bookmarkStart w:id="19" w:name="_Toc6088998"/>
+      <w:r>
+        <w:t>Algorithmes utilisés</w:t>
       </w:r>
       <w:bookmarkEnd w:id="19"/>
     </w:p>
     <w:p>
-      <w:r>
-        <w:t>Le jeu du morpion consiste à (…)</w:t>
-      </w:r>
-    </w:p>
-    <w:p>
-      <w:pPr>
-        <w:pStyle w:val="Titre2"/>
-        <w:numPr>
-          <w:ilvl w:val="1"/>
-          <w:numId w:val="16"/>
-        </w:numPr>
-      </w:pPr>
-      <w:bookmarkStart w:id="20" w:name="_Toc5582914"/>
-      <w:r>
-        <w:t>Algorithmes utilisés</w:t>
-      </w:r>
+      <w:pPr>
+        <w:ind w:firstLine="708"/>
+      </w:pPr>
+      <w:r>
+        <w:t xml:space="preserve">Nous avons </w:t>
+      </w:r>
+      <w:r>
+        <w:t>implémenté</w:t>
+      </w:r>
+      <w:r>
+        <w:t xml:space="preserve"> </w:t>
+      </w:r>
+      <w:r>
+        <w:t xml:space="preserve">2 </w:t>
+      </w:r>
+      <w:r>
+        <w:t>algorithmes</w:t>
+      </w:r>
+      <w:r>
+        <w:t>. Le premier est l’algorithme</w:t>
+      </w:r>
+      <w:r>
+        <w:t xml:space="preserve"> </w:t>
+      </w:r>
+      <w:r>
+        <w:t xml:space="preserve">codé est l’algorithme </w:t>
+      </w:r>
+      <w:proofErr w:type="spellStart"/>
+      <w:r>
+        <w:t>min</w:t>
+      </w:r>
+      <w:r>
+        <w:t>-max</w:t>
+      </w:r>
+      <w:proofErr w:type="spellEnd"/>
+      <w:r>
+        <w:t xml:space="preserve"> qui permet à l’ordinateur de choisir le meilleur coup selon l’état actuelle de la grille. Cet algorithme est couteux, en effet à un tour </w:t>
+      </w:r>
+      <m:oMath>
+        <m:r>
+          <w:rPr>
+            <w:rFonts w:ascii="Cambria Math" w:hAnsi="Cambria Math"/>
+          </w:rPr>
+          <m:t>i</m:t>
+        </m:r>
+      </m:oMath>
+      <w:r>
+        <w:t xml:space="preserve"> compris entre 1 et</w:t>
+      </w:r>
+      <w:r>
+        <w:t xml:space="preserve"> 9</w:t>
+      </w:r>
+      <w:r>
+        <w:t xml:space="preserve">, l’IA doit créer un arbre qui à </w:t>
+      </w:r>
+      <m:oMath>
+        <m:d>
+          <m:dPr>
+            <m:ctrlPr>
+              <w:rPr>
+                <w:rFonts w:ascii="Cambria Math" w:hAnsi="Cambria Math"/>
+                <w:i/>
+              </w:rPr>
+            </m:ctrlPr>
+          </m:dPr>
+          <m:e>
+            <m:d>
+              <m:dPr>
+                <m:ctrlPr>
+                  <w:rPr>
+                    <w:rFonts w:ascii="Cambria Math" w:hAnsi="Cambria Math"/>
+                    <w:i/>
+                  </w:rPr>
+                </m:ctrlPr>
+              </m:dPr>
+              <m:e>
+                <m:r>
+                  <w:rPr>
+                    <w:rFonts w:ascii="Cambria Math" w:hAnsi="Cambria Math"/>
+                  </w:rPr>
+                  <m:t>9-i+1</m:t>
+                </m:r>
+              </m:e>
+            </m:d>
+            <m:r>
+              <w:rPr>
+                <w:rFonts w:ascii="Cambria Math" w:hAnsi="Cambria Math"/>
+              </w:rPr>
+              <m:t>!</m:t>
+            </m:r>
+          </m:e>
+        </m:d>
+        <m:r>
+          <w:rPr>
+            <w:rFonts w:ascii="Cambria Math" w:hAnsi="Cambria Math"/>
+          </w:rPr>
+          <m:t>=</m:t>
+        </m:r>
+        <m:d>
+          <m:dPr>
+            <m:ctrlPr>
+              <w:rPr>
+                <w:rFonts w:ascii="Cambria Math" w:hAnsi="Cambria Math"/>
+                <w:i/>
+              </w:rPr>
+            </m:ctrlPr>
+          </m:dPr>
+          <m:e>
+            <m:d>
+              <m:dPr>
+                <m:ctrlPr>
+                  <w:rPr>
+                    <w:rFonts w:ascii="Cambria Math" w:hAnsi="Cambria Math"/>
+                    <w:i/>
+                  </w:rPr>
+                </m:ctrlPr>
+              </m:dPr>
+              <m:e>
+                <m:r>
+                  <w:rPr>
+                    <w:rFonts w:ascii="Cambria Math" w:hAnsi="Cambria Math"/>
+                  </w:rPr>
+                  <m:t>10-i</m:t>
+                </m:r>
+              </m:e>
+            </m:d>
+            <m:r>
+              <w:rPr>
+                <w:rFonts w:ascii="Cambria Math" w:hAnsi="Cambria Math"/>
+              </w:rPr>
+              <m:t>!</m:t>
+            </m:r>
+          </m:e>
+        </m:d>
+      </m:oMath>
+      <w:r>
+        <w:t>. Le second algorithme implémenter est une optimisation du premier algorithme. Elle est nommé alpha-beta</w:t>
+      </w:r>
+      <w:r>
+        <w:t xml:space="preserve"> et permet de « sauter » </w:t>
+      </w:r>
+      <w:r>
+        <w:t>des situations</w:t>
+      </w:r>
+      <w:r>
+        <w:t xml:space="preserve"> lorsque l’on sait qu’il n’y aura aucune chance que l’ordinateur la considère (</w:t>
+      </w:r>
+      <w:bookmarkStart w:id="20" w:name="_GoBack"/>
       <w:bookmarkEnd w:id="20"/>
-    </w:p>
-    <w:p>
-      <w:proofErr w:type="spellStart"/>
-      <w:r>
-        <w:t>todo</w:t>
-      </w:r>
-      <w:proofErr w:type="spellEnd"/>
+      <w:r>
+        <w:t>une meilleure situation</w:t>
+      </w:r>
+      <w:r>
+        <w:t>, ou une pire, c’est déjà présenté avant).</w:t>
+      </w:r>
     </w:p>
     <w:p/>
-    <w:p>
-      <w:pPr>
-        <w:pStyle w:val="Titre2"/>
-      </w:pPr>
-    </w:p>
     <w:sectPr>
       <w:pgSz w:w="11906" w:h="16838"/>
       <w:pgMar w:top="1417" w:right="1417" w:bottom="1417" w:left="1417" w:header="708" w:footer="708" w:gutter="0"/>
@@ -5138,7 +5497,7 @@
       </w:pPr>
     </w:pPrDefault>
   </w:docDefaults>
-  <w:latentStyles w:defLockedState="0" w:defUIPriority="99" w:defSemiHidden="0" w:defUnhideWhenUsed="0" w:defQFormat="0" w:count="376">
+  <w:latentStyles w:defLockedState="0" w:defUIPriority="99" w:defSemiHidden="0" w:defUnhideWhenUsed="0" w:defQFormat="0" w:count="375">
     <w:lsdException w:name="Normal" w:uiPriority="0" w:qFormat="1"/>
     <w:lsdException w:name="heading 1" w:uiPriority="9" w:qFormat="1"/>
     <w:lsdException w:name="heading 2" w:semiHidden="1" w:uiPriority="9" w:unhideWhenUsed="1" w:qFormat="1"/>
@@ -5514,7 +5873,6 @@
     <w:lsdException w:name="Smart Hyperlink" w:semiHidden="1" w:unhideWhenUsed="1"/>
     <w:lsdException w:name="Hashtag" w:semiHidden="1" w:unhideWhenUsed="1"/>
     <w:lsdException w:name="Unresolved Mention" w:semiHidden="1" w:unhideWhenUsed="1"/>
-    <w:lsdException w:name="Smart Link" w:semiHidden="1" w:unhideWhenUsed="1"/>
   </w:latentStyles>
   <w:style w:type="paragraph" w:default="1" w:styleId="Normal">
     <w:name w:val="Normal"/>
@@ -6398,6 +6756,16 @@
       <w:noProof/>
     </w:rPr>
   </w:style>
+  <w:style w:type="character" w:styleId="Textedelespacerserv">
+    <w:name w:val="Placeholder Text"/>
+    <w:basedOn w:val="Policepardfaut"/>
+    <w:uiPriority w:val="99"/>
+    <w:semiHidden/>
+    <w:rsid w:val="0032766F"/>
+    <w:rPr>
+      <w:color w:val="808080"/>
+    </w:rPr>
+  </w:style>
 </w:styles>
 </file>
 
@@ -6494,20 +6862,20 @@
   <w:font w:name="Wingdings">
     <w:panose1 w:val="05000000000000000000"/>
     <w:charset w:val="02"/>
-    <w:family w:val="auto"/>
+    <w:family w:val="decorative"/>
     <w:pitch w:val="variable"/>
     <w:sig w:usb0="00000000" w:usb1="10000000" w:usb2="00000000" w:usb3="00000000" w:csb0="80000000" w:csb1="00000000"/>
   </w:font>
   <w:font w:name="Symbol">
     <w:panose1 w:val="05050102010706020507"/>
     <w:charset w:val="02"/>
-    <w:family w:val="roman"/>
+    <w:family w:val="decorative"/>
     <w:pitch w:val="variable"/>
     <w:sig w:usb0="00000000" w:usb1="10000000" w:usb2="00000000" w:usb3="00000000" w:csb0="80000000" w:csb1="00000000"/>
   </w:font>
   <w:font w:name="Open Sans">
-    <w:altName w:val="Segoe UI"/>
-    <w:panose1 w:val="020B0606030504020204"/>
+    <w:altName w:val="Calibri"/>
+    <w:panose1 w:val="020B0604020202020204"/>
     <w:charset w:val="00"/>
     <w:family w:val="swiss"/>
     <w:pitch w:val="variable"/>
@@ -6521,11 +6889,18 @@
     <w:sig w:usb0="E0002AFF" w:usb1="C000247B" w:usb2="00000009" w:usb3="00000000" w:csb0="000001FF" w:csb1="00000000"/>
   </w:font>
   <w:font w:name="Segoe UI">
-    <w:panose1 w:val="020B0502040204020203"/>
+    <w:panose1 w:val="020B0604020202020204"/>
     <w:charset w:val="00"/>
     <w:family w:val="swiss"/>
     <w:pitch w:val="variable"/>
     <w:sig w:usb0="E4002EFF" w:usb1="C000E47F" w:usb2="00000009" w:usb3="00000000" w:csb0="000001FF" w:csb1="00000000"/>
+  </w:font>
+  <w:font w:name="Cambria Math">
+    <w:panose1 w:val="02040503050406030204"/>
+    <w:charset w:val="00"/>
+    <w:family w:val="roman"/>
+    <w:pitch w:val="variable"/>
+    <w:sig w:usb0="E00002FF" w:usb1="420024FF" w:usb2="00000000" w:usb3="00000000" w:csb0="0000019F" w:csb1="00000000"/>
   </w:font>
 </w:fonts>
 </file>
@@ -6550,8 +6925,10 @@
     <w:rsid w:val="000971C0"/>
     <w:rsid w:val="001C6C1B"/>
     <w:rsid w:val="004E3CC6"/>
+    <w:rsid w:val="00762483"/>
     <w:rsid w:val="00807C1F"/>
     <w:rsid w:val="00A9597C"/>
+    <w:rsid w:val="00B36DED"/>
     <w:rsid w:val="00DE1340"/>
     <w:rsid w:val="00E12ED4"/>
     <w:rsid w:val="00F25E1C"/>
@@ -6596,7 +6973,7 @@
       </w:pPr>
     </w:pPrDefault>
   </w:docDefaults>
-  <w:latentStyles w:defLockedState="0" w:defUIPriority="99" w:defSemiHidden="0" w:defUnhideWhenUsed="0" w:defQFormat="0" w:count="376">
+  <w:latentStyles w:defLockedState="0" w:defUIPriority="99" w:defSemiHidden="0" w:defUnhideWhenUsed="0" w:defQFormat="0" w:count="375">
     <w:lsdException w:name="Normal" w:uiPriority="0" w:qFormat="1"/>
     <w:lsdException w:name="heading 1" w:uiPriority="9" w:qFormat="1"/>
     <w:lsdException w:name="heading 2" w:semiHidden="1" w:uiPriority="9" w:unhideWhenUsed="1" w:qFormat="1"/>
@@ -6972,7 +7349,6 @@
     <w:lsdException w:name="Smart Hyperlink" w:semiHidden="1" w:unhideWhenUsed="1"/>
     <w:lsdException w:name="Hashtag" w:semiHidden="1" w:unhideWhenUsed="1"/>
     <w:lsdException w:name="Unresolved Mention" w:semiHidden="1" w:unhideWhenUsed="1"/>
-    <w:lsdException w:name="Smart Link" w:semiHidden="1" w:unhideWhenUsed="1"/>
   </w:latentStyles>
   <w:style w:type="paragraph" w:default="1" w:styleId="Normal">
     <w:name w:val="Normal"/>
@@ -7012,6 +7388,16 @@
   <w:style w:type="paragraph" w:customStyle="1" w:styleId="EAC72EE622134B9D8D8861C161038D8D">
     <w:name w:val="EAC72EE622134B9D8D8861C161038D8D"/>
     <w:rsid w:val="00DE1340"/>
+  </w:style>
+  <w:style w:type="character" w:styleId="Textedelespacerserv">
+    <w:name w:val="Placeholder Text"/>
+    <w:basedOn w:val="Policepardfaut"/>
+    <w:uiPriority w:val="99"/>
+    <w:semiHidden/>
+    <w:rsid w:val="00762483"/>
+    <w:rPr>
+      <w:color w:val="808080"/>
+    </w:rPr>
   </w:style>
 </w:styles>
 </file>
@@ -7289,7 +7675,7 @@
 </file>
 
 <file path=customXml/itemProps1.xml><?xml version="1.0" encoding="utf-8"?>
-<ds:datastoreItem xmlns:ds="http://schemas.openxmlformats.org/officeDocument/2006/customXml" ds:itemID="{23FE5B52-0DB0-4874-9279-64BA96FB4AB9}">
+<ds:datastoreItem xmlns:ds="http://schemas.openxmlformats.org/officeDocument/2006/customXml" ds:itemID="{812ACA6C-EC52-F14D-A57B-9482DF874A36}">
   <ds:schemaRefs>
     <ds:schemaRef ds:uri="http://schemas.openxmlformats.org/officeDocument/2006/bibliography"/>
   </ds:schemaRefs>

</xml_diff>